<commit_message>
I moved the void methods that aren't in use down in class NotificacionAvisoController extends Controller
</commit_message>
<xml_diff>
--- a/DOCS/Proceso de carga de publicaciones - hacienda _ RF.docx
+++ b/DOCS/Proceso de carga de publicaciones - hacienda _ RF.docx
@@ -57,7 +57,7 @@
     </w:p>
     <w:tbl>
       <w:tblPr>
-        <w:tblStyle w:val="TableGrid"/>
+        <w:tblStyle w:val="Tablaconcuadrcula"/>
         <w:tblW w:w="0" w:type="auto"/>
         <w:tblLook w:val="04A0" w:firstRow="1" w:lastRow="0" w:firstColumn="1" w:lastColumn="0" w:noHBand="0" w:noVBand="1"/>
       </w:tblPr>
@@ -167,150 +167,18 @@
         </w:rPr>
       </w:pPr>
     </w:p>
+    <w:p>
+      <w:pPr>
+        <w:jc w:val="both"/>
+        <w:rPr>
+          <w:sz w:val="24"/>
+          <w:szCs w:val="24"/>
+        </w:rPr>
+      </w:pPr>
+    </w:p>
     <w:tbl>
       <w:tblPr>
-        <w:tblStyle w:val="TableGrid"/>
-        <w:tblW w:w="0" w:type="auto"/>
-        <w:tblLook w:val="04A0" w:firstRow="1" w:lastRow="0" w:firstColumn="1" w:lastColumn="0" w:noHBand="0" w:noVBand="1"/>
-      </w:tblPr>
-      <w:tblGrid>
-        <w:gridCol w:w="3006"/>
-        <w:gridCol w:w="3006"/>
-        <w:gridCol w:w="3007"/>
-      </w:tblGrid>
-      <w:tr>
-        <w:tc>
-          <w:tcPr>
-            <w:tcW w:w="9019" w:type="dxa"/>
-            <w:gridSpan w:val="3"/>
-          </w:tcPr>
-          <w:p>
-            <w:pPr>
-              <w:jc w:val="center"/>
-              <w:rPr>
-                <w:sz w:val="24"/>
-                <w:szCs w:val="24"/>
-              </w:rPr>
-            </w:pPr>
-            <w:r>
-              <w:rPr>
-                <w:sz w:val="24"/>
-                <w:szCs w:val="24"/>
-              </w:rPr>
-              <w:t>CAMPOS</w:t>
-            </w:r>
-          </w:p>
-        </w:tc>
-      </w:tr>
-      <w:tr>
-        <w:tc>
-          <w:tcPr>
-            <w:tcW w:w="3006" w:type="dxa"/>
-          </w:tcPr>
-          <w:p>
-            <w:pPr>
-              <w:jc w:val="right"/>
-              <w:rPr>
-                <w:sz w:val="24"/>
-                <w:szCs w:val="24"/>
-              </w:rPr>
-            </w:pPr>
-            <w:r>
-              <w:rPr>
-                <w:sz w:val="24"/>
-                <w:szCs w:val="24"/>
-              </w:rPr>
-              <w:t>OBLIGATORIOS</w:t>
-            </w:r>
-            <w:r>
-              <w:rPr>
-                <w:sz w:val="24"/>
-                <w:szCs w:val="24"/>
-              </w:rPr>
-              <w:t xml:space="preserve"> </w:t>
-            </w:r>
-            <w:r>
-              <w:rPr>
-                <w:sz w:val="24"/>
-                <w:szCs w:val="24"/>
-                <w:highlight w:val="blue"/>
-              </w:rPr>
-              <w:t>X</w:t>
-            </w:r>
-          </w:p>
-        </w:tc>
-        <w:tc>
-          <w:tcPr>
-            <w:tcW w:w="3006" w:type="dxa"/>
-          </w:tcPr>
-          <w:p>
-            <w:pPr>
-              <w:jc w:val="center"/>
-              <w:rPr>
-                <w:sz w:val="24"/>
-                <w:szCs w:val="24"/>
-              </w:rPr>
-            </w:pPr>
-            <w:r>
-              <w:rPr>
-                <w:sz w:val="24"/>
-                <w:szCs w:val="24"/>
-              </w:rPr>
-              <w:t xml:space="preserve">NUMERICOS </w:t>
-            </w:r>
-            <w:r>
-              <w:rPr>
-                <w:sz w:val="24"/>
-                <w:szCs w:val="24"/>
-                <w:highlight w:val="cyan"/>
-              </w:rPr>
-              <w:t>X</w:t>
-            </w:r>
-          </w:p>
-        </w:tc>
-        <w:tc>
-          <w:tcPr>
-            <w:tcW w:w="3007" w:type="dxa"/>
-          </w:tcPr>
-          <w:p>
-            <w:pPr>
-              <w:jc w:val="both"/>
-              <w:rPr>
-                <w:sz w:val="24"/>
-                <w:szCs w:val="24"/>
-              </w:rPr>
-            </w:pPr>
-            <w:r>
-              <w:rPr>
-                <w:sz w:val="24"/>
-                <w:szCs w:val="24"/>
-              </w:rPr>
-              <w:t xml:space="preserve">ANONIMOS </w:t>
-            </w:r>
-            <w:r>
-              <w:rPr>
-                <w:sz w:val="24"/>
-                <w:szCs w:val="24"/>
-                <w:highlight w:val="lightGray"/>
-              </w:rPr>
-              <w:t>X</w:t>
-            </w:r>
-          </w:p>
-        </w:tc>
-      </w:tr>
-    </w:tbl>
-    <w:p>
-      <w:pPr>
-        <w:jc w:val="both"/>
-        <w:rPr>
-          <w:sz w:val="24"/>
-          <w:szCs w:val="24"/>
-        </w:rPr>
-      </w:pPr>
-    </w:p>
-    <w:tbl>
-      <w:tblPr>
-        <w:tblStyle w:val="TableGrid"/>
+        <w:tblStyle w:val="Tablaconcuadrcula"/>
         <w:tblW w:w="0" w:type="auto"/>
         <w:tblLook w:val="04A0" w:firstRow="1" w:lastRow="0" w:firstColumn="1" w:lastColumn="0" w:noHBand="0" w:noVBand="1"/>
       </w:tblPr>
@@ -415,14 +283,12 @@
         <w:rPr>
           <w:sz w:val="24"/>
           <w:szCs w:val="24"/>
-          <w:highlight w:val="green"/>
-        </w:rPr>
-      </w:pPr>
-      <w:r>
-        <w:rPr>
-          <w:sz w:val="24"/>
-          <w:szCs w:val="24"/>
-          <w:highlight w:val="green"/>
+        </w:rPr>
+      </w:pPr>
+      <w:r>
+        <w:rPr>
+          <w:sz w:val="24"/>
+          <w:szCs w:val="24"/>
         </w:rPr>
         <w:t>Seleccionar el tipo de plantilla: Según el tipo de usuario, se selecciona la plantilla correspondiente para su publicación. Actualmente, la base de datos contiene el siguiente contexto:</w:t>
       </w:r>
@@ -437,14 +303,12 @@
         <w:rPr>
           <w:sz w:val="24"/>
           <w:szCs w:val="24"/>
-          <w:highlight w:val="green"/>
-        </w:rPr>
-      </w:pPr>
-      <w:r>
-        <w:rPr>
-          <w:sz w:val="24"/>
-          <w:szCs w:val="24"/>
-          <w:highlight w:val="green"/>
+        </w:rPr>
+      </w:pPr>
+      <w:r>
+        <w:rPr>
+          <w:sz w:val="24"/>
+          <w:szCs w:val="24"/>
         </w:rPr>
         <w:t xml:space="preserve">Diseño de BD - Tabla: </w:t>
       </w:r>
@@ -453,7 +317,6 @@
         <w:rPr>
           <w:sz w:val="24"/>
           <w:szCs w:val="24"/>
-          <w:highlight w:val="green"/>
         </w:rPr>
         <w:t>tipo_plantilla</w:t>
       </w:r>
@@ -462,15 +325,23 @@
         <w:rPr>
           <w:sz w:val="24"/>
           <w:szCs w:val="24"/>
-          <w:highlight w:val="green"/>
         </w:rPr>
         <w:t>:</w:t>
       </w:r>
+    </w:p>
+    <w:p>
+      <w:pPr>
+        <w:jc w:val="both"/>
+        <w:rPr>
+          <w:sz w:val="24"/>
+          <w:szCs w:val="24"/>
+        </w:rPr>
+      </w:pPr>
     </w:p>
     <w:tbl>
       <w:tblPr>
-        <w:tblStyle w:val="a"/>
-        <w:tblW w:w="2340" w:type="dxa"/>
+        <w:tblStyle w:val="a0"/>
+        <w:tblW w:w="6772" w:type="dxa"/>
         <w:tblInd w:w="1440" w:type="dxa"/>
         <w:tblBorders>
           <w:top w:val="single" w:sz="8" w:space="0" w:color="000000"/>
@@ -484,13 +355,14 @@
         <w:tblLook w:val="0600" w:firstRow="0" w:lastRow="0" w:firstColumn="0" w:lastColumn="0" w:noHBand="1" w:noVBand="1"/>
       </w:tblPr>
       <w:tblGrid>
-        <w:gridCol w:w="2340"/>
+        <w:gridCol w:w="2094"/>
+        <w:gridCol w:w="4678"/>
       </w:tblGrid>
       <w:tr>
         <w:tc>
           <w:tcPr>
-            <w:tcW w:w="2340" w:type="dxa"/>
-            <w:shd w:val="clear" w:color="auto" w:fill="auto"/>
+            <w:tcW w:w="2094" w:type="dxa"/>
+            <w:shd w:val="clear" w:color="auto" w:fill="C6D9F1" w:themeFill="text2" w:themeFillTint="33"/>
             <w:tcMar>
               <w:top w:w="100" w:type="dxa"/>
               <w:left w:w="100" w:type="dxa"/>
@@ -512,7 +384,6 @@
               <w:rPr>
                 <w:sz w:val="24"/>
                 <w:szCs w:val="24"/>
-                <w:highlight w:val="green"/>
               </w:rPr>
             </w:pPr>
             <w:proofErr w:type="spellStart"/>
@@ -520,19 +391,16 @@
               <w:rPr>
                 <w:sz w:val="24"/>
                 <w:szCs w:val="24"/>
-                <w:highlight w:val="green"/>
               </w:rPr>
-              <w:t>tipo_plantilla</w:t>
+              <w:t>id_tipo_plantilla</w:t>
             </w:r>
             <w:proofErr w:type="spellEnd"/>
           </w:p>
         </w:tc>
-      </w:tr>
-      <w:tr>
         <w:tc>
           <w:tcPr>
-            <w:tcW w:w="2340" w:type="dxa"/>
-            <w:shd w:val="clear" w:color="auto" w:fill="auto"/>
+            <w:tcW w:w="4678" w:type="dxa"/>
+            <w:shd w:val="clear" w:color="auto" w:fill="C6D9F1" w:themeFill="text2" w:themeFillTint="33"/>
             <w:tcMar>
               <w:top w:w="100" w:type="dxa"/>
               <w:left w:w="100" w:type="dxa"/>
@@ -554,7 +422,6 @@
               <w:rPr>
                 <w:sz w:val="24"/>
                 <w:szCs w:val="24"/>
-                <w:highlight w:val="green"/>
               </w:rPr>
             </w:pPr>
             <w:proofErr w:type="spellStart"/>
@@ -562,9 +429,8 @@
               <w:rPr>
                 <w:sz w:val="24"/>
                 <w:szCs w:val="24"/>
-                <w:highlight w:val="green"/>
               </w:rPr>
-              <w:t>id_tipo_plantilla</w:t>
+              <w:t>nombre_plantilla</w:t>
             </w:r>
             <w:proofErr w:type="spellEnd"/>
           </w:p>
@@ -573,286 +439,7 @@
       <w:tr>
         <w:tc>
           <w:tcPr>
-            <w:tcW w:w="2340" w:type="dxa"/>
-            <w:shd w:val="clear" w:color="auto" w:fill="auto"/>
-            <w:tcMar>
-              <w:top w:w="100" w:type="dxa"/>
-              <w:left w:w="100" w:type="dxa"/>
-              <w:bottom w:w="100" w:type="dxa"/>
-              <w:right w:w="100" w:type="dxa"/>
-            </w:tcMar>
-          </w:tcPr>
-          <w:p>
-            <w:pPr>
-              <w:widowControl w:val="0"/>
-              <w:pBdr>
-                <w:top w:val="nil"/>
-                <w:left w:val="nil"/>
-                <w:bottom w:val="nil"/>
-                <w:right w:val="nil"/>
-                <w:between w:val="nil"/>
-              </w:pBdr>
-              <w:spacing w:line="240" w:lineRule="auto"/>
-              <w:rPr>
-                <w:sz w:val="24"/>
-                <w:szCs w:val="24"/>
-                <w:highlight w:val="green"/>
-              </w:rPr>
-            </w:pPr>
-            <w:proofErr w:type="spellStart"/>
-            <w:r>
-              <w:rPr>
-                <w:sz w:val="24"/>
-                <w:szCs w:val="24"/>
-                <w:highlight w:val="green"/>
-              </w:rPr>
-              <w:t>nombre_plantilla</w:t>
-            </w:r>
-            <w:proofErr w:type="spellEnd"/>
-          </w:p>
-        </w:tc>
-      </w:tr>
-    </w:tbl>
-    <w:p>
-      <w:pPr>
-        <w:numPr>
-          <w:ilvl w:val="1"/>
-          <w:numId w:val="1"/>
-        </w:numPr>
-        <w:jc w:val="both"/>
-        <w:rPr>
-          <w:sz w:val="24"/>
-          <w:szCs w:val="24"/>
-          <w:highlight w:val="green"/>
-        </w:rPr>
-      </w:pPr>
-      <w:r>
-        <w:rPr>
-          <w:sz w:val="24"/>
-          <w:szCs w:val="24"/>
-          <w:highlight w:val="green"/>
-        </w:rPr>
-        <w:t>Registros:</w:t>
-      </w:r>
-    </w:p>
-    <w:tbl>
-      <w:tblPr>
-        <w:tblStyle w:val="a0"/>
-        <w:tblW w:w="4485" w:type="dxa"/>
-        <w:tblInd w:w="1440" w:type="dxa"/>
-        <w:tblBorders>
-          <w:top w:val="single" w:sz="8" w:space="0" w:color="000000"/>
-          <w:left w:val="single" w:sz="8" w:space="0" w:color="000000"/>
-          <w:bottom w:val="single" w:sz="8" w:space="0" w:color="000000"/>
-          <w:right w:val="single" w:sz="8" w:space="0" w:color="000000"/>
-          <w:insideH w:val="single" w:sz="8" w:space="0" w:color="000000"/>
-          <w:insideV w:val="single" w:sz="8" w:space="0" w:color="000000"/>
-        </w:tblBorders>
-        <w:tblLayout w:type="fixed"/>
-        <w:tblLook w:val="0600" w:firstRow="0" w:lastRow="0" w:firstColumn="0" w:lastColumn="0" w:noHBand="1" w:noVBand="1"/>
-      </w:tblPr>
-      <w:tblGrid>
-        <w:gridCol w:w="735"/>
-        <w:gridCol w:w="3750"/>
-      </w:tblGrid>
-      <w:tr>
-        <w:tc>
-          <w:tcPr>
-            <w:tcW w:w="735" w:type="dxa"/>
-            <w:shd w:val="clear" w:color="auto" w:fill="auto"/>
-            <w:tcMar>
-              <w:top w:w="100" w:type="dxa"/>
-              <w:left w:w="100" w:type="dxa"/>
-              <w:bottom w:w="100" w:type="dxa"/>
-              <w:right w:w="100" w:type="dxa"/>
-            </w:tcMar>
-          </w:tcPr>
-          <w:p>
-            <w:pPr>
-              <w:widowControl w:val="0"/>
-              <w:pBdr>
-                <w:top w:val="nil"/>
-                <w:left w:val="nil"/>
-                <w:bottom w:val="nil"/>
-                <w:right w:val="nil"/>
-                <w:between w:val="nil"/>
-              </w:pBdr>
-              <w:spacing w:line="240" w:lineRule="auto"/>
-              <w:rPr>
-                <w:sz w:val="24"/>
-                <w:szCs w:val="24"/>
-                <w:highlight w:val="green"/>
-              </w:rPr>
-            </w:pPr>
-            <w:r>
-              <w:rPr>
-                <w:sz w:val="24"/>
-                <w:szCs w:val="24"/>
-                <w:highlight w:val="green"/>
-              </w:rPr>
-              <w:t>1</w:t>
-            </w:r>
-          </w:p>
-        </w:tc>
-        <w:tc>
-          <w:tcPr>
-            <w:tcW w:w="3750" w:type="dxa"/>
-            <w:shd w:val="clear" w:color="auto" w:fill="auto"/>
-            <w:tcMar>
-              <w:top w:w="100" w:type="dxa"/>
-              <w:left w:w="100" w:type="dxa"/>
-              <w:bottom w:w="100" w:type="dxa"/>
-              <w:right w:w="100" w:type="dxa"/>
-            </w:tcMar>
-          </w:tcPr>
-          <w:p>
-            <w:pPr>
-              <w:widowControl w:val="0"/>
-              <w:pBdr>
-                <w:top w:val="nil"/>
-                <w:left w:val="nil"/>
-                <w:bottom w:val="nil"/>
-                <w:right w:val="nil"/>
-                <w:between w:val="nil"/>
-              </w:pBdr>
-              <w:spacing w:line="240" w:lineRule="auto"/>
-              <w:rPr>
-                <w:sz w:val="24"/>
-                <w:szCs w:val="24"/>
-                <w:highlight w:val="green"/>
-              </w:rPr>
-            </w:pPr>
-            <w:r>
-              <w:rPr>
-                <w:sz w:val="24"/>
-                <w:szCs w:val="24"/>
-                <w:highlight w:val="green"/>
-              </w:rPr>
-              <w:t>plantilla cobro coactivo masivo</w:t>
-            </w:r>
-          </w:p>
-        </w:tc>
-      </w:tr>
-      <w:tr>
-        <w:tc>
-          <w:tcPr>
-            <w:tcW w:w="735" w:type="dxa"/>
-            <w:shd w:val="clear" w:color="auto" w:fill="auto"/>
-            <w:tcMar>
-              <w:top w:w="100" w:type="dxa"/>
-              <w:left w:w="100" w:type="dxa"/>
-              <w:bottom w:w="100" w:type="dxa"/>
-              <w:right w:w="100" w:type="dxa"/>
-            </w:tcMar>
-          </w:tcPr>
-          <w:p>
-            <w:pPr>
-              <w:widowControl w:val="0"/>
-              <w:pBdr>
-                <w:top w:val="nil"/>
-                <w:left w:val="nil"/>
-                <w:bottom w:val="nil"/>
-                <w:right w:val="nil"/>
-                <w:between w:val="nil"/>
-              </w:pBdr>
-              <w:spacing w:line="240" w:lineRule="auto"/>
-              <w:rPr>
-                <w:sz w:val="24"/>
-                <w:szCs w:val="24"/>
-                <w:highlight w:val="green"/>
-              </w:rPr>
-            </w:pPr>
-            <w:r>
-              <w:rPr>
-                <w:sz w:val="24"/>
-                <w:szCs w:val="24"/>
-                <w:highlight w:val="green"/>
-              </w:rPr>
-              <w:t>2</w:t>
-            </w:r>
-          </w:p>
-        </w:tc>
-        <w:tc>
-          <w:tcPr>
-            <w:tcW w:w="3750" w:type="dxa"/>
-            <w:shd w:val="clear" w:color="auto" w:fill="auto"/>
-            <w:tcMar>
-              <w:top w:w="100" w:type="dxa"/>
-              <w:left w:w="100" w:type="dxa"/>
-              <w:bottom w:w="100" w:type="dxa"/>
-              <w:right w:w="100" w:type="dxa"/>
-            </w:tcMar>
-          </w:tcPr>
-          <w:p>
-            <w:pPr>
-              <w:widowControl w:val="0"/>
-              <w:pBdr>
-                <w:top w:val="nil"/>
-                <w:left w:val="nil"/>
-                <w:bottom w:val="nil"/>
-                <w:right w:val="nil"/>
-                <w:between w:val="nil"/>
-              </w:pBdr>
-              <w:spacing w:line="240" w:lineRule="auto"/>
-              <w:rPr>
-                <w:sz w:val="24"/>
-                <w:szCs w:val="24"/>
-                <w:highlight w:val="green"/>
-              </w:rPr>
-            </w:pPr>
-            <w:r>
-              <w:rPr>
-                <w:sz w:val="24"/>
-                <w:szCs w:val="24"/>
-                <w:highlight w:val="green"/>
-              </w:rPr>
-              <w:t>plantilla de cobro persuasivo masivo</w:t>
-            </w:r>
-          </w:p>
-        </w:tc>
-      </w:tr>
-      <w:tr>
-        <w:tc>
-          <w:tcPr>
-            <w:tcW w:w="735" w:type="dxa"/>
-            <w:shd w:val="clear" w:color="auto" w:fill="auto"/>
-            <w:tcMar>
-              <w:top w:w="100" w:type="dxa"/>
-              <w:left w:w="100" w:type="dxa"/>
-              <w:bottom w:w="100" w:type="dxa"/>
-              <w:right w:w="100" w:type="dxa"/>
-            </w:tcMar>
-          </w:tcPr>
-          <w:p>
-            <w:pPr>
-              <w:widowControl w:val="0"/>
-              <w:pBdr>
-                <w:top w:val="nil"/>
-                <w:left w:val="nil"/>
-                <w:bottom w:val="nil"/>
-                <w:right w:val="nil"/>
-                <w:between w:val="nil"/>
-              </w:pBdr>
-              <w:spacing w:line="240" w:lineRule="auto"/>
-              <w:rPr>
-                <w:sz w:val="24"/>
-                <w:szCs w:val="24"/>
-                <w:highlight w:val="green"/>
-              </w:rPr>
-            </w:pPr>
-            <w:r>
-              <w:rPr>
-                <w:sz w:val="24"/>
-                <w:szCs w:val="24"/>
-                <w:highlight w:val="green"/>
-              </w:rPr>
-              <w:t>3</w:t>
-            </w:r>
-          </w:p>
-        </w:tc>
-        <w:tc>
-          <w:tcPr>
-            <w:tcW w:w="3750" w:type="dxa"/>
+            <w:tcW w:w="2094" w:type="dxa"/>
             <w:shd w:val="clear" w:color="auto" w:fill="auto"/>
             <w:tcMar>
               <w:top w:w="100" w:type="dxa"/>
@@ -881,7 +468,190 @@
               <w:rPr>
                 <w:sz w:val="24"/>
                 <w:szCs w:val="24"/>
-                <w:highlight w:val="green"/>
+              </w:rPr>
+              <w:t>1</w:t>
+            </w:r>
+          </w:p>
+        </w:tc>
+        <w:tc>
+          <w:tcPr>
+            <w:tcW w:w="4678" w:type="dxa"/>
+            <w:shd w:val="clear" w:color="auto" w:fill="auto"/>
+            <w:tcMar>
+              <w:top w:w="100" w:type="dxa"/>
+              <w:left w:w="100" w:type="dxa"/>
+              <w:bottom w:w="100" w:type="dxa"/>
+              <w:right w:w="100" w:type="dxa"/>
+            </w:tcMar>
+          </w:tcPr>
+          <w:p>
+            <w:pPr>
+              <w:widowControl w:val="0"/>
+              <w:pBdr>
+                <w:top w:val="nil"/>
+                <w:left w:val="nil"/>
+                <w:bottom w:val="nil"/>
+                <w:right w:val="nil"/>
+                <w:between w:val="nil"/>
+              </w:pBdr>
+              <w:spacing w:line="240" w:lineRule="auto"/>
+              <w:rPr>
+                <w:sz w:val="24"/>
+                <w:szCs w:val="24"/>
+              </w:rPr>
+            </w:pPr>
+            <w:r>
+              <w:rPr>
+                <w:sz w:val="24"/>
+                <w:szCs w:val="24"/>
+              </w:rPr>
+              <w:t>plantilla cobro coactivo masivo</w:t>
+            </w:r>
+          </w:p>
+        </w:tc>
+      </w:tr>
+      <w:tr>
+        <w:tc>
+          <w:tcPr>
+            <w:tcW w:w="2094" w:type="dxa"/>
+            <w:shd w:val="clear" w:color="auto" w:fill="auto"/>
+            <w:tcMar>
+              <w:top w:w="100" w:type="dxa"/>
+              <w:left w:w="100" w:type="dxa"/>
+              <w:bottom w:w="100" w:type="dxa"/>
+              <w:right w:w="100" w:type="dxa"/>
+            </w:tcMar>
+          </w:tcPr>
+          <w:p>
+            <w:pPr>
+              <w:widowControl w:val="0"/>
+              <w:pBdr>
+                <w:top w:val="nil"/>
+                <w:left w:val="nil"/>
+                <w:bottom w:val="nil"/>
+                <w:right w:val="nil"/>
+                <w:between w:val="nil"/>
+              </w:pBdr>
+              <w:spacing w:line="240" w:lineRule="auto"/>
+              <w:rPr>
+                <w:sz w:val="24"/>
+                <w:szCs w:val="24"/>
+              </w:rPr>
+            </w:pPr>
+            <w:r>
+              <w:rPr>
+                <w:sz w:val="24"/>
+                <w:szCs w:val="24"/>
+              </w:rPr>
+              <w:t>2</w:t>
+            </w:r>
+          </w:p>
+        </w:tc>
+        <w:tc>
+          <w:tcPr>
+            <w:tcW w:w="4678" w:type="dxa"/>
+            <w:shd w:val="clear" w:color="auto" w:fill="auto"/>
+            <w:tcMar>
+              <w:top w:w="100" w:type="dxa"/>
+              <w:left w:w="100" w:type="dxa"/>
+              <w:bottom w:w="100" w:type="dxa"/>
+              <w:right w:w="100" w:type="dxa"/>
+            </w:tcMar>
+          </w:tcPr>
+          <w:p>
+            <w:pPr>
+              <w:widowControl w:val="0"/>
+              <w:pBdr>
+                <w:top w:val="nil"/>
+                <w:left w:val="nil"/>
+                <w:bottom w:val="nil"/>
+                <w:right w:val="nil"/>
+                <w:between w:val="nil"/>
+              </w:pBdr>
+              <w:spacing w:line="240" w:lineRule="auto"/>
+              <w:rPr>
+                <w:sz w:val="24"/>
+                <w:szCs w:val="24"/>
+              </w:rPr>
+            </w:pPr>
+            <w:r>
+              <w:rPr>
+                <w:sz w:val="24"/>
+                <w:szCs w:val="24"/>
+              </w:rPr>
+              <w:t>plantilla de cobro persuasivo masivo</w:t>
+            </w:r>
+          </w:p>
+        </w:tc>
+      </w:tr>
+      <w:tr>
+        <w:tc>
+          <w:tcPr>
+            <w:tcW w:w="2094" w:type="dxa"/>
+            <w:shd w:val="clear" w:color="auto" w:fill="auto"/>
+            <w:tcMar>
+              <w:top w:w="100" w:type="dxa"/>
+              <w:left w:w="100" w:type="dxa"/>
+              <w:bottom w:w="100" w:type="dxa"/>
+              <w:right w:w="100" w:type="dxa"/>
+            </w:tcMar>
+          </w:tcPr>
+          <w:p>
+            <w:pPr>
+              <w:widowControl w:val="0"/>
+              <w:pBdr>
+                <w:top w:val="nil"/>
+                <w:left w:val="nil"/>
+                <w:bottom w:val="nil"/>
+                <w:right w:val="nil"/>
+                <w:between w:val="nil"/>
+              </w:pBdr>
+              <w:spacing w:line="240" w:lineRule="auto"/>
+              <w:rPr>
+                <w:sz w:val="24"/>
+                <w:szCs w:val="24"/>
+              </w:rPr>
+            </w:pPr>
+            <w:r>
+              <w:rPr>
+                <w:sz w:val="24"/>
+                <w:szCs w:val="24"/>
+              </w:rPr>
+              <w:t>3</w:t>
+            </w:r>
+          </w:p>
+        </w:tc>
+        <w:tc>
+          <w:tcPr>
+            <w:tcW w:w="4678" w:type="dxa"/>
+            <w:shd w:val="clear" w:color="auto" w:fill="auto"/>
+            <w:tcMar>
+              <w:top w:w="100" w:type="dxa"/>
+              <w:left w:w="100" w:type="dxa"/>
+              <w:bottom w:w="100" w:type="dxa"/>
+              <w:right w:w="100" w:type="dxa"/>
+            </w:tcMar>
+          </w:tcPr>
+          <w:p>
+            <w:pPr>
+              <w:widowControl w:val="0"/>
+              <w:pBdr>
+                <w:top w:val="nil"/>
+                <w:left w:val="nil"/>
+                <w:bottom w:val="nil"/>
+                <w:right w:val="nil"/>
+                <w:between w:val="nil"/>
+              </w:pBdr>
+              <w:spacing w:line="240" w:lineRule="auto"/>
+              <w:rPr>
+                <w:sz w:val="24"/>
+                <w:szCs w:val="24"/>
+              </w:rPr>
+            </w:pPr>
+            <w:r>
+              <w:rPr>
+                <w:sz w:val="24"/>
+                <w:szCs w:val="24"/>
               </w:rPr>
               <w:t>plantilla liquidaciones</w:t>
             </w:r>
@@ -915,40 +685,27 @@
         <w:rPr>
           <w:sz w:val="24"/>
           <w:szCs w:val="24"/>
-          <w:highlight w:val="yellow"/>
-        </w:rPr>
-        <w:t>VALIDACIÓN</w:t>
-      </w:r>
-      <w:r>
-        <w:rPr>
-          <w:sz w:val="24"/>
-          <w:szCs w:val="24"/>
-        </w:rPr>
-        <w:t xml:space="preserve"> </w:t>
-      </w:r>
-      <w:r>
-        <w:rPr>
-          <w:sz w:val="24"/>
-          <w:szCs w:val="24"/>
-          <w:highlight w:val="green"/>
+        </w:rPr>
+        <w:t xml:space="preserve">VALIDACIÓN </w:t>
+      </w:r>
+      <w:r>
+        <w:rPr>
+          <w:sz w:val="24"/>
+          <w:szCs w:val="24"/>
         </w:rPr>
         <w:t xml:space="preserve">general de las plantillas: Una vez que se selecciona el tipo de plantilla el sistema de información debe </w:t>
       </w:r>
-      <w:proofErr w:type="gramStart"/>
-      <w:r>
-        <w:rPr>
-          <w:sz w:val="24"/>
-          <w:szCs w:val="24"/>
-          <w:highlight w:val="green"/>
-        </w:rPr>
-        <w:t>de  procesar</w:t>
-      </w:r>
-      <w:proofErr w:type="gramEnd"/>
-      <w:r>
-        <w:rPr>
-          <w:sz w:val="24"/>
-          <w:szCs w:val="24"/>
-          <w:highlight w:val="green"/>
+      <w:r>
+        <w:rPr>
+          <w:sz w:val="24"/>
+          <w:szCs w:val="24"/>
+        </w:rPr>
+        <w:t>de procesar</w:t>
+      </w:r>
+      <w:r>
+        <w:rPr>
+          <w:sz w:val="24"/>
+          <w:szCs w:val="24"/>
         </w:rPr>
         <w:t xml:space="preserve"> y verificar las siguientes características para todas las plantillas:</w:t>
       </w:r>
@@ -963,14 +720,12 @@
         <w:rPr>
           <w:sz w:val="24"/>
           <w:szCs w:val="24"/>
-          <w:highlight w:val="green"/>
-        </w:rPr>
-      </w:pPr>
-      <w:r>
-        <w:rPr>
-          <w:sz w:val="24"/>
-          <w:szCs w:val="24"/>
-          <w:highlight w:val="green"/>
+        </w:rPr>
+      </w:pPr>
+      <w:r>
+        <w:rPr>
+          <w:sz w:val="24"/>
+          <w:szCs w:val="24"/>
         </w:rPr>
         <w:t xml:space="preserve">La columna </w:t>
       </w:r>
@@ -979,7 +734,6 @@
         <w:rPr>
           <w:sz w:val="24"/>
           <w:szCs w:val="24"/>
-          <w:highlight w:val="green"/>
         </w:rPr>
         <w:t>cedula_identificacion</w:t>
       </w:r>
@@ -988,7 +742,6 @@
         <w:rPr>
           <w:sz w:val="24"/>
           <w:szCs w:val="24"/>
-          <w:highlight w:val="green"/>
         </w:rPr>
         <w:t xml:space="preserve"> no debe contener puntos.</w:t>
       </w:r>
@@ -1009,23 +762,14 @@
         <w:rPr>
           <w:sz w:val="24"/>
           <w:szCs w:val="24"/>
-          <w:highlight w:val="yellow"/>
-        </w:rPr>
-        <w:t>La columna</w:t>
-      </w:r>
-      <w:r>
-        <w:rPr>
-          <w:sz w:val="24"/>
-          <w:szCs w:val="24"/>
-        </w:rPr>
-        <w:t xml:space="preserve"> </w:t>
-      </w:r>
-      <w:proofErr w:type="spellStart"/>
-      <w:r>
-        <w:rPr>
-          <w:sz w:val="24"/>
-          <w:szCs w:val="24"/>
-          <w:highlight w:val="yellow"/>
+        </w:rPr>
+        <w:t xml:space="preserve">La columna </w:t>
+      </w:r>
+      <w:proofErr w:type="spellStart"/>
+      <w:r>
+        <w:rPr>
+          <w:sz w:val="24"/>
+          <w:szCs w:val="24"/>
         </w:rPr>
         <w:t>liquidacion</w:t>
       </w:r>
@@ -1048,14 +792,12 @@
         <w:rPr>
           <w:sz w:val="24"/>
           <w:szCs w:val="24"/>
-          <w:highlight w:val="green"/>
-        </w:rPr>
-      </w:pPr>
-      <w:r>
-        <w:rPr>
-          <w:sz w:val="24"/>
-          <w:szCs w:val="24"/>
-          <w:highlight w:val="green"/>
+        </w:rPr>
+      </w:pPr>
+      <w:r>
+        <w:rPr>
+          <w:sz w:val="24"/>
+          <w:szCs w:val="24"/>
         </w:rPr>
         <w:t>Las columnas de fechas (</w:t>
       </w:r>
@@ -1064,7 +806,6 @@
         <w:rPr>
           <w:sz w:val="24"/>
           <w:szCs w:val="24"/>
-          <w:highlight w:val="green"/>
         </w:rPr>
         <w:t>fecha_publicacion</w:t>
       </w:r>
@@ -1073,7 +814,6 @@
         <w:rPr>
           <w:sz w:val="24"/>
           <w:szCs w:val="24"/>
-          <w:highlight w:val="green"/>
         </w:rPr>
         <w:t xml:space="preserve">, </w:t>
       </w:r>
@@ -1082,7 +822,6 @@
         <w:rPr>
           <w:sz w:val="24"/>
           <w:szCs w:val="24"/>
-          <w:highlight w:val="green"/>
         </w:rPr>
         <w:t>fecha_desfijacion</w:t>
       </w:r>
@@ -1091,7 +830,6 @@
         <w:rPr>
           <w:sz w:val="24"/>
           <w:szCs w:val="24"/>
-          <w:highlight w:val="green"/>
         </w:rPr>
         <w:t>) deben estar en formato YYYY-MM-DD.</w:t>
       </w:r>
@@ -1106,14 +844,12 @@
         <w:rPr>
           <w:sz w:val="24"/>
           <w:szCs w:val="24"/>
-          <w:highlight w:val="green"/>
-        </w:rPr>
-      </w:pPr>
-      <w:r>
-        <w:rPr>
-          <w:sz w:val="24"/>
-          <w:szCs w:val="24"/>
-          <w:highlight w:val="green"/>
+        </w:rPr>
+      </w:pPr>
+      <w:r>
+        <w:rPr>
+          <w:sz w:val="24"/>
+          <w:szCs w:val="24"/>
         </w:rPr>
         <w:t>Ningún campo debe contener caracteres especiales como %, /, -, *.</w:t>
       </w:r>
@@ -1128,14 +864,12 @@
         <w:rPr>
           <w:sz w:val="24"/>
           <w:szCs w:val="24"/>
-          <w:highlight w:val="green"/>
-        </w:rPr>
-      </w:pPr>
-      <w:r>
-        <w:rPr>
-          <w:sz w:val="24"/>
-          <w:szCs w:val="24"/>
-          <w:highlight w:val="green"/>
+        </w:rPr>
+      </w:pPr>
+      <w:r>
+        <w:rPr>
+          <w:sz w:val="24"/>
+          <w:szCs w:val="24"/>
         </w:rPr>
         <w:t>Los nombres de los archivos de la plantilla deben coincidir con los nombres de los archivos PDF vinculados.</w:t>
       </w:r>
@@ -1150,7 +884,6 @@
         <w:rPr>
           <w:sz w:val="24"/>
           <w:szCs w:val="24"/>
-          <w:highlight w:val="green"/>
         </w:rPr>
       </w:pPr>
       <w:proofErr w:type="gramStart"/>
@@ -1158,22 +891,13 @@
         <w:rPr>
           <w:sz w:val="24"/>
           <w:szCs w:val="24"/>
-          <w:highlight w:val="yellow"/>
-        </w:rPr>
-        <w:t>VALIDACIÓN</w:t>
-      </w:r>
-      <w:r>
-        <w:rPr>
-          <w:sz w:val="24"/>
-          <w:szCs w:val="24"/>
-        </w:rPr>
-        <w:t xml:space="preserve"> </w:t>
-      </w:r>
-      <w:r>
-        <w:rPr>
-          <w:sz w:val="24"/>
-          <w:szCs w:val="24"/>
-          <w:highlight w:val="green"/>
+        </w:rPr>
+        <w:t xml:space="preserve">VALIDACIÓN </w:t>
+      </w:r>
+      <w:r>
+        <w:rPr>
+          <w:sz w:val="24"/>
+          <w:szCs w:val="24"/>
         </w:rPr>
         <w:t>específicas</w:t>
       </w:r>
@@ -1182,7 +906,6 @@
         <w:rPr>
           <w:sz w:val="24"/>
           <w:szCs w:val="24"/>
-          <w:highlight w:val="green"/>
         </w:rPr>
         <w:t xml:space="preserve"> dependiendo al tipo de plantilla: </w:t>
       </w:r>
@@ -1197,14 +920,12 @@
         <w:rPr>
           <w:sz w:val="24"/>
           <w:szCs w:val="24"/>
-          <w:highlight w:val="green"/>
-        </w:rPr>
-      </w:pPr>
-      <w:r>
-        <w:rPr>
-          <w:sz w:val="24"/>
-          <w:szCs w:val="24"/>
-          <w:highlight w:val="green"/>
+        </w:rPr>
+      </w:pPr>
+      <w:r>
+        <w:rPr>
+          <w:sz w:val="24"/>
+          <w:szCs w:val="24"/>
         </w:rPr>
         <w:t>Si la plantilla es de tipo 1 y 2 (</w:t>
       </w:r>
@@ -1213,7 +934,6 @@
         <w:rPr>
           <w:sz w:val="24"/>
           <w:szCs w:val="24"/>
-          <w:highlight w:val="green"/>
         </w:rPr>
         <w:t>id_tipo_plantilla</w:t>
       </w:r>
@@ -1222,7 +942,6 @@
         <w:rPr>
           <w:sz w:val="24"/>
           <w:szCs w:val="24"/>
-          <w:highlight w:val="green"/>
         </w:rPr>
         <w:t xml:space="preserve"> = 1 o 2) - plantilla de cobro coactivo y persuasivo se debe de validar lo siguiente:</w:t>
       </w:r>
@@ -1237,17 +956,14 @@
         <w:rPr>
           <w:sz w:val="24"/>
           <w:szCs w:val="24"/>
-          <w:highlight w:val="green"/>
-        </w:rPr>
-      </w:pPr>
-      <w:proofErr w:type="spellStart"/>
-      <w:r>
-        <w:rPr>
-          <w:sz w:val="24"/>
-          <w:szCs w:val="24"/>
-          <w:highlight w:val="green"/>
-        </w:rPr>
-        <w:lastRenderedPageBreak/>
+        </w:rPr>
+      </w:pPr>
+      <w:proofErr w:type="spellStart"/>
+      <w:r>
+        <w:rPr>
+          <w:sz w:val="24"/>
+          <w:szCs w:val="24"/>
+        </w:rPr>
         <w:t>fk_idtp_imp</w:t>
       </w:r>
       <w:proofErr w:type="spellEnd"/>
@@ -1255,7 +971,6 @@
         <w:rPr>
           <w:sz w:val="24"/>
           <w:szCs w:val="24"/>
-          <w:highlight w:val="green"/>
         </w:rPr>
         <w:t xml:space="preserve"> (Tipo de impuesto) es obligatorio y debe contener un número.</w:t>
       </w:r>
@@ -1270,15 +985,13 @@
         <w:rPr>
           <w:sz w:val="24"/>
           <w:szCs w:val="24"/>
-          <w:highlight w:val="green"/>
-        </w:rPr>
-      </w:pPr>
-      <w:proofErr w:type="spellStart"/>
-      <w:r>
-        <w:rPr>
-          <w:sz w:val="24"/>
-          <w:szCs w:val="24"/>
-          <w:highlight w:val="green"/>
+        </w:rPr>
+      </w:pPr>
+      <w:proofErr w:type="spellStart"/>
+      <w:r>
+        <w:rPr>
+          <w:sz w:val="24"/>
+          <w:szCs w:val="24"/>
         </w:rPr>
         <w:t>fk_tipo_causa_devolucion</w:t>
       </w:r>
@@ -1287,7 +1000,6 @@
         <w:rPr>
           <w:sz w:val="24"/>
           <w:szCs w:val="24"/>
-          <w:highlight w:val="green"/>
         </w:rPr>
         <w:t xml:space="preserve"> (Tipo de causa de devolución) es obligatorio y debe contener un número.</w:t>
       </w:r>
@@ -1302,16 +1014,15 @@
         <w:rPr>
           <w:sz w:val="24"/>
           <w:szCs w:val="24"/>
-          <w:highlight w:val="green"/>
-        </w:rPr>
-      </w:pPr>
-      <w:proofErr w:type="spellStart"/>
-      <w:r>
-        <w:rPr>
-          <w:sz w:val="24"/>
-          <w:szCs w:val="24"/>
-          <w:highlight w:val="green"/>
-        </w:rPr>
+        </w:rPr>
+      </w:pPr>
+      <w:proofErr w:type="spellStart"/>
+      <w:r>
+        <w:rPr>
+          <w:sz w:val="24"/>
+          <w:szCs w:val="24"/>
+        </w:rPr>
+        <w:lastRenderedPageBreak/>
         <w:t>fk_tipo_acto_tramite</w:t>
       </w:r>
       <w:proofErr w:type="spellEnd"/>
@@ -1319,7 +1030,6 @@
         <w:rPr>
           <w:sz w:val="24"/>
           <w:szCs w:val="24"/>
-          <w:highlight w:val="green"/>
         </w:rPr>
         <w:t xml:space="preserve"> (Tipo de acto de trámite) es obligatorio y debe contener un número.</w:t>
       </w:r>
@@ -1334,15 +1044,13 @@
         <w:rPr>
           <w:sz w:val="24"/>
           <w:szCs w:val="24"/>
-          <w:highlight w:val="green"/>
-        </w:rPr>
-      </w:pPr>
-      <w:proofErr w:type="spellStart"/>
-      <w:r>
-        <w:rPr>
-          <w:sz w:val="24"/>
-          <w:szCs w:val="24"/>
-          <w:highlight w:val="green"/>
+        </w:rPr>
+      </w:pPr>
+      <w:proofErr w:type="spellStart"/>
+      <w:r>
+        <w:rPr>
+          <w:sz w:val="24"/>
+          <w:szCs w:val="24"/>
         </w:rPr>
         <w:t>fk_tipo_estado_publicacion</w:t>
       </w:r>
@@ -1351,7 +1059,6 @@
         <w:rPr>
           <w:sz w:val="24"/>
           <w:szCs w:val="24"/>
-          <w:highlight w:val="green"/>
         </w:rPr>
         <w:t xml:space="preserve"> (Tipo de estado de publicación) es obligatorio y debe contener un número.</w:t>
       </w:r>
@@ -1366,14 +1073,12 @@
         <w:rPr>
           <w:sz w:val="24"/>
           <w:szCs w:val="24"/>
-          <w:highlight w:val="green"/>
-        </w:rPr>
-      </w:pPr>
-      <w:r>
-        <w:rPr>
-          <w:sz w:val="24"/>
-          <w:szCs w:val="24"/>
-          <w:highlight w:val="green"/>
+        </w:rPr>
+      </w:pPr>
+      <w:r>
+        <w:rPr>
+          <w:sz w:val="24"/>
+          <w:szCs w:val="24"/>
         </w:rPr>
         <w:t xml:space="preserve">La columna </w:t>
       </w:r>
@@ -1382,7 +1087,6 @@
         <w:rPr>
           <w:sz w:val="24"/>
           <w:szCs w:val="24"/>
-          <w:highlight w:val="green"/>
         </w:rPr>
         <w:t>cedula_identificacion</w:t>
       </w:r>
@@ -1391,7 +1095,6 @@
         <w:rPr>
           <w:sz w:val="24"/>
           <w:szCs w:val="24"/>
-          <w:highlight w:val="green"/>
         </w:rPr>
         <w:t xml:space="preserve"> es obligatoria (no se permiten valores anónimos).</w:t>
       </w:r>
@@ -1422,7 +1125,6 @@
           <w:ilvl w:val="3"/>
           <w:numId w:val="1"/>
         </w:numPr>
-        <w:shd w:val="clear" w:color="auto" w:fill="FFFFFF" w:themeFill="background1"/>
         <w:jc w:val="both"/>
         <w:rPr>
           <w:sz w:val="24"/>
@@ -1445,7 +1147,6 @@
           <w:ilvl w:val="3"/>
           <w:numId w:val="1"/>
         </w:numPr>
-        <w:shd w:val="clear" w:color="auto" w:fill="FFFFFF" w:themeFill="background1"/>
         <w:jc w:val="both"/>
         <w:rPr>
           <w:sz w:val="24"/>
@@ -1472,14 +1173,12 @@
         <w:rPr>
           <w:sz w:val="24"/>
           <w:szCs w:val="24"/>
-          <w:highlight w:val="darkGray"/>
-        </w:rPr>
-      </w:pPr>
-      <w:r>
-        <w:rPr>
-          <w:sz w:val="24"/>
-          <w:szCs w:val="24"/>
-          <w:highlight w:val="darkGray"/>
+        </w:rPr>
+      </w:pPr>
+      <w:r>
+        <w:rPr>
+          <w:sz w:val="24"/>
+          <w:szCs w:val="24"/>
         </w:rPr>
         <w:t>AN</w:t>
       </w:r>
@@ -1487,7 +1186,6 @@
         <w:rPr>
           <w:sz w:val="24"/>
           <w:szCs w:val="24"/>
-          <w:highlight w:val="darkGray"/>
         </w:rPr>
         <w:t xml:space="preserve"> a</w:t>
       </w:r>
@@ -1495,7 +1193,6 @@
         <w:rPr>
           <w:sz w:val="24"/>
           <w:szCs w:val="24"/>
-          <w:highlight w:val="darkGray"/>
         </w:rPr>
         <w:t>n</w:t>
       </w:r>
@@ -1503,7 +1200,6 @@
         <w:rPr>
           <w:sz w:val="24"/>
           <w:szCs w:val="24"/>
-          <w:highlight w:val="darkGray"/>
         </w:rPr>
         <w:t>o?</w:t>
       </w:r>
@@ -1518,14 +1214,12 @@
         <w:rPr>
           <w:sz w:val="24"/>
           <w:szCs w:val="24"/>
-          <w:highlight w:val="darkGray"/>
-        </w:rPr>
-      </w:pPr>
-      <w:r>
-        <w:rPr>
-          <w:sz w:val="24"/>
-          <w:szCs w:val="24"/>
-          <w:highlight w:val="darkGray"/>
+        </w:rPr>
+      </w:pPr>
+      <w:r>
+        <w:rPr>
+          <w:sz w:val="24"/>
+          <w:szCs w:val="24"/>
         </w:rPr>
         <w:t>NO_ACT_TRA</w:t>
       </w:r>
@@ -1540,15 +1234,13 @@
         <w:rPr>
           <w:sz w:val="24"/>
           <w:szCs w:val="24"/>
-          <w:highlight w:val="green"/>
-        </w:rPr>
-      </w:pPr>
-      <w:proofErr w:type="spellStart"/>
-      <w:r>
-        <w:rPr>
-          <w:sz w:val="24"/>
-          <w:szCs w:val="24"/>
-          <w:highlight w:val="green"/>
+        </w:rPr>
+      </w:pPr>
+      <w:proofErr w:type="spellStart"/>
+      <w:r>
+        <w:rPr>
+          <w:sz w:val="24"/>
+          <w:szCs w:val="24"/>
         </w:rPr>
         <w:t>fk_tipo_acto_tramite</w:t>
       </w:r>
@@ -1564,14 +1256,12 @@
         <w:rPr>
           <w:sz w:val="24"/>
           <w:szCs w:val="24"/>
-          <w:highlight w:val="darkGray"/>
-        </w:rPr>
-      </w:pPr>
-      <w:r>
-        <w:rPr>
-          <w:sz w:val="24"/>
-          <w:szCs w:val="24"/>
-          <w:highlight w:val="darkGray"/>
+        </w:rPr>
+      </w:pPr>
+      <w:r>
+        <w:rPr>
+          <w:sz w:val="24"/>
+          <w:szCs w:val="24"/>
         </w:rPr>
         <w:t>FEC_ACT_TRA</w:t>
       </w:r>
@@ -1586,14 +1276,12 @@
         <w:rPr>
           <w:sz w:val="24"/>
           <w:szCs w:val="24"/>
-          <w:highlight w:val="darkGray"/>
-        </w:rPr>
-      </w:pPr>
-      <w:r>
-        <w:rPr>
-          <w:sz w:val="24"/>
-          <w:szCs w:val="24"/>
-          <w:highlight w:val="darkGray"/>
+        </w:rPr>
+      </w:pPr>
+      <w:r>
+        <w:rPr>
+          <w:sz w:val="24"/>
+          <w:szCs w:val="24"/>
         </w:rPr>
         <w:t>NUM_EXP_RES (Debe ser NULL)</w:t>
       </w:r>
@@ -1608,14 +1296,12 @@
         <w:rPr>
           <w:sz w:val="24"/>
           <w:szCs w:val="24"/>
-          <w:highlight w:val="darkGray"/>
-        </w:rPr>
-      </w:pPr>
-      <w:r>
-        <w:rPr>
-          <w:sz w:val="24"/>
-          <w:szCs w:val="24"/>
-          <w:highlight w:val="darkGray"/>
+        </w:rPr>
+      </w:pPr>
+      <w:r>
+        <w:rPr>
+          <w:sz w:val="24"/>
+          <w:szCs w:val="24"/>
         </w:rPr>
         <w:t>ARC_ADJ</w:t>
       </w:r>
@@ -1630,14 +1316,12 @@
         <w:rPr>
           <w:sz w:val="24"/>
           <w:szCs w:val="24"/>
-          <w:highlight w:val="darkGray"/>
-        </w:rPr>
-      </w:pPr>
-      <w:r>
-        <w:rPr>
-          <w:sz w:val="24"/>
-          <w:szCs w:val="24"/>
-          <w:highlight w:val="darkGray"/>
+        </w:rPr>
+      </w:pPr>
+      <w:r>
+        <w:rPr>
+          <w:sz w:val="24"/>
+          <w:szCs w:val="24"/>
         </w:rPr>
         <w:t>FEC_REG</w:t>
       </w:r>
@@ -1652,14 +1336,12 @@
         <w:rPr>
           <w:sz w:val="24"/>
           <w:szCs w:val="24"/>
-          <w:highlight w:val="yellow"/>
-        </w:rPr>
-      </w:pPr>
-      <w:r>
-        <w:rPr>
-          <w:sz w:val="24"/>
-          <w:szCs w:val="24"/>
-          <w:highlight w:val="yellow"/>
+        </w:rPr>
+      </w:pPr>
+      <w:r>
+        <w:rPr>
+          <w:sz w:val="24"/>
+          <w:szCs w:val="24"/>
         </w:rPr>
         <w:t>COD_USR_REG</w:t>
       </w:r>
@@ -1667,7 +1349,6 @@
         <w:rPr>
           <w:sz w:val="24"/>
           <w:szCs w:val="24"/>
-          <w:highlight w:val="yellow"/>
         </w:rPr>
         <w:t xml:space="preserve">   no la veo </w:t>
       </w:r>
@@ -1682,15 +1363,13 @@
         <w:rPr>
           <w:sz w:val="24"/>
           <w:szCs w:val="24"/>
-          <w:highlight w:val="green"/>
-        </w:rPr>
-      </w:pPr>
-      <w:proofErr w:type="spellStart"/>
-      <w:r>
-        <w:rPr>
-          <w:sz w:val="24"/>
-          <w:szCs w:val="24"/>
-          <w:highlight w:val="green"/>
+        </w:rPr>
+      </w:pPr>
+      <w:proofErr w:type="spellStart"/>
+      <w:r>
+        <w:rPr>
+          <w:sz w:val="24"/>
+          <w:szCs w:val="24"/>
         </w:rPr>
         <w:t>tipo_estado_publicacion</w:t>
       </w:r>
@@ -1706,15 +1385,13 @@
         <w:rPr>
           <w:sz w:val="24"/>
           <w:szCs w:val="24"/>
-          <w:highlight w:val="green"/>
-        </w:rPr>
-      </w:pPr>
-      <w:proofErr w:type="spellStart"/>
-      <w:r>
-        <w:rPr>
-          <w:sz w:val="24"/>
-          <w:szCs w:val="24"/>
-          <w:highlight w:val="green"/>
+        </w:rPr>
+      </w:pPr>
+      <w:proofErr w:type="spellStart"/>
+      <w:r>
+        <w:rPr>
+          <w:sz w:val="24"/>
+          <w:szCs w:val="24"/>
         </w:rPr>
         <w:t>fecha_publicacion</w:t>
       </w:r>
@@ -1730,14 +1407,12 @@
         <w:rPr>
           <w:sz w:val="24"/>
           <w:szCs w:val="24"/>
-          <w:highlight w:val="darkGray"/>
-        </w:rPr>
-      </w:pPr>
-      <w:r>
-        <w:rPr>
-          <w:sz w:val="24"/>
-          <w:szCs w:val="24"/>
-          <w:highlight w:val="darkGray"/>
+        </w:rPr>
+      </w:pPr>
+      <w:r>
+        <w:rPr>
+          <w:sz w:val="24"/>
+          <w:szCs w:val="24"/>
         </w:rPr>
         <w:t>MES_PER_GRA</w:t>
       </w:r>
@@ -1752,14 +1427,12 @@
         <w:rPr>
           <w:sz w:val="24"/>
           <w:szCs w:val="24"/>
-          <w:highlight w:val="darkGray"/>
-        </w:rPr>
-      </w:pPr>
-      <w:r>
-        <w:rPr>
-          <w:sz w:val="24"/>
-          <w:szCs w:val="24"/>
-          <w:highlight w:val="darkGray"/>
+        </w:rPr>
+      </w:pPr>
+      <w:r>
+        <w:rPr>
+          <w:sz w:val="24"/>
+          <w:szCs w:val="24"/>
         </w:rPr>
         <w:t>AN_PER_GRA</w:t>
       </w:r>
@@ -1774,15 +1447,13 @@
         <w:rPr>
           <w:sz w:val="24"/>
           <w:szCs w:val="24"/>
-          <w:highlight w:val="green"/>
-        </w:rPr>
-      </w:pPr>
-      <w:proofErr w:type="spellStart"/>
-      <w:r>
-        <w:rPr>
-          <w:sz w:val="24"/>
-          <w:szCs w:val="24"/>
-          <w:highlight w:val="green"/>
+        </w:rPr>
+      </w:pPr>
+      <w:proofErr w:type="spellStart"/>
+      <w:r>
+        <w:rPr>
+          <w:sz w:val="24"/>
+          <w:szCs w:val="24"/>
         </w:rPr>
         <w:t>fk_tipo_causa_devolucion</w:t>
       </w:r>
@@ -1798,15 +1469,13 @@
         <w:rPr>
           <w:sz w:val="24"/>
           <w:szCs w:val="24"/>
-          <w:highlight w:val="green"/>
-        </w:rPr>
-      </w:pPr>
-      <w:proofErr w:type="spellStart"/>
-      <w:r>
-        <w:rPr>
-          <w:sz w:val="24"/>
-          <w:szCs w:val="24"/>
-          <w:highlight w:val="green"/>
+        </w:rPr>
+      </w:pPr>
+      <w:proofErr w:type="spellStart"/>
+      <w:r>
+        <w:rPr>
+          <w:sz w:val="24"/>
+          <w:szCs w:val="24"/>
         </w:rPr>
         <w:t>fecha_desfijacion</w:t>
       </w:r>
@@ -1822,14 +1491,12 @@
         <w:rPr>
           <w:sz w:val="24"/>
           <w:szCs w:val="24"/>
-          <w:highlight w:val="darkGray"/>
-        </w:rPr>
-      </w:pPr>
-      <w:r>
-        <w:rPr>
-          <w:sz w:val="24"/>
-          <w:szCs w:val="24"/>
-          <w:highlight w:val="darkGray"/>
+        </w:rPr>
+      </w:pPr>
+      <w:r>
+        <w:rPr>
+          <w:sz w:val="24"/>
+          <w:szCs w:val="24"/>
         </w:rPr>
         <w:t>HORA_REG</w:t>
       </w:r>
@@ -1844,15 +1511,13 @@
         <w:rPr>
           <w:sz w:val="24"/>
           <w:szCs w:val="24"/>
-          <w:highlight w:val="green"/>
-        </w:rPr>
-      </w:pPr>
-      <w:proofErr w:type="spellStart"/>
-      <w:r>
-        <w:rPr>
-          <w:sz w:val="24"/>
-          <w:szCs w:val="24"/>
-          <w:highlight w:val="green"/>
+        </w:rPr>
+      </w:pPr>
+      <w:proofErr w:type="spellStart"/>
+      <w:r>
+        <w:rPr>
+          <w:sz w:val="24"/>
+          <w:szCs w:val="24"/>
         </w:rPr>
         <w:t>fk_idtp_imp</w:t>
       </w:r>
@@ -1861,7 +1526,6 @@
         <w:rPr>
           <w:sz w:val="24"/>
           <w:szCs w:val="24"/>
-          <w:highlight w:val="green"/>
         </w:rPr>
         <w:t xml:space="preserve"> no</w:t>
       </w:r>
@@ -1876,14 +1540,12 @@
         <w:rPr>
           <w:sz w:val="24"/>
           <w:szCs w:val="24"/>
-          <w:highlight w:val="green"/>
-        </w:rPr>
-      </w:pPr>
-      <w:r>
-        <w:rPr>
-          <w:sz w:val="24"/>
-          <w:szCs w:val="24"/>
-          <w:highlight w:val="green"/>
+        </w:rPr>
+      </w:pPr>
+      <w:r>
+        <w:rPr>
+          <w:sz w:val="24"/>
+          <w:szCs w:val="24"/>
         </w:rPr>
         <w:t xml:space="preserve">La fecha </w:t>
       </w:r>
@@ -1893,7 +1555,6 @@
         <w:rPr>
           <w:sz w:val="24"/>
           <w:szCs w:val="24"/>
-          <w:highlight w:val="green"/>
         </w:rPr>
         <w:t>desfijación</w:t>
       </w:r>
@@ -1902,7 +1563,6 @@
         <w:rPr>
           <w:sz w:val="24"/>
           <w:szCs w:val="24"/>
-          <w:highlight w:val="green"/>
         </w:rPr>
         <w:t xml:space="preserve"> ,</w:t>
       </w:r>
@@ -1911,7 +1571,6 @@
         <w:rPr>
           <w:sz w:val="24"/>
           <w:szCs w:val="24"/>
-          <w:highlight w:val="green"/>
         </w:rPr>
         <w:t xml:space="preserve"> para este proceso es la fecha de la cual define el límite de visualización de la consulta , en el caso que los actos administrativos deben durar 1 mes en la </w:t>
       </w:r>
@@ -1920,7 +1579,6 @@
         <w:rPr>
           <w:sz w:val="24"/>
           <w:szCs w:val="24"/>
-          <w:highlight w:val="green"/>
         </w:rPr>
         <w:t>pagina</w:t>
       </w:r>
@@ -1929,7 +1587,6 @@
         <w:rPr>
           <w:sz w:val="24"/>
           <w:szCs w:val="24"/>
-          <w:highlight w:val="green"/>
         </w:rPr>
         <w:t>.</w:t>
       </w:r>
@@ -1954,14 +1611,12 @@
         <w:rPr>
           <w:sz w:val="24"/>
           <w:szCs w:val="24"/>
-          <w:highlight w:val="yellow"/>
-        </w:rPr>
-      </w:pPr>
-      <w:r>
-        <w:rPr>
-          <w:sz w:val="24"/>
-          <w:szCs w:val="24"/>
-          <w:highlight w:val="yellow"/>
+        </w:rPr>
+      </w:pPr>
+      <w:r>
+        <w:rPr>
+          <w:sz w:val="24"/>
+          <w:szCs w:val="24"/>
         </w:rPr>
         <w:t>Si la plantilla es de liquidaciones (</w:t>
       </w:r>
@@ -1970,7 +1625,6 @@
         <w:rPr>
           <w:sz w:val="24"/>
           <w:szCs w:val="24"/>
-          <w:highlight w:val="yellow"/>
         </w:rPr>
         <w:t>id_tipo_plantilla</w:t>
       </w:r>
@@ -1979,7 +1633,6 @@
         <w:rPr>
           <w:sz w:val="24"/>
           <w:szCs w:val="24"/>
-          <w:highlight w:val="yellow"/>
         </w:rPr>
         <w:t xml:space="preserve"> = 3) se debe de validar lo siguiente:</w:t>
       </w:r>
@@ -1994,14 +1647,12 @@
         <w:rPr>
           <w:sz w:val="24"/>
           <w:szCs w:val="24"/>
-          <w:highlight w:val="green"/>
-        </w:rPr>
-      </w:pPr>
-      <w:r>
-        <w:rPr>
-          <w:sz w:val="24"/>
-          <w:szCs w:val="24"/>
-          <w:highlight w:val="green"/>
+        </w:rPr>
+      </w:pPr>
+      <w:r>
+        <w:rPr>
+          <w:sz w:val="24"/>
+          <w:szCs w:val="24"/>
         </w:rPr>
         <w:t xml:space="preserve">La columna </w:t>
       </w:r>
@@ -2010,7 +1661,6 @@
           <w:b/>
           <w:sz w:val="24"/>
           <w:szCs w:val="24"/>
-          <w:highlight w:val="green"/>
         </w:rPr>
         <w:t xml:space="preserve">liquidación </w:t>
       </w:r>
@@ -2018,7 +1668,6 @@
         <w:rPr>
           <w:sz w:val="24"/>
           <w:szCs w:val="24"/>
-          <w:highlight w:val="green"/>
         </w:rPr>
         <w:t>no debe contener caracteres especiales ni puntos.</w:t>
       </w:r>
@@ -2033,14 +1682,12 @@
         <w:rPr>
           <w:sz w:val="24"/>
           <w:szCs w:val="24"/>
-          <w:highlight w:val="green"/>
-        </w:rPr>
-      </w:pPr>
-      <w:r>
-        <w:rPr>
-          <w:sz w:val="24"/>
-          <w:szCs w:val="24"/>
-          <w:highlight w:val="green"/>
+        </w:rPr>
+      </w:pPr>
+      <w:r>
+        <w:rPr>
+          <w:sz w:val="24"/>
+          <w:szCs w:val="24"/>
         </w:rPr>
         <w:t>Es de carácter obligatorio el OBJETO_CONTRATO y el</w:t>
       </w:r>
@@ -2048,7 +1695,6 @@
         <w:rPr>
           <w:sz w:val="24"/>
           <w:szCs w:val="24"/>
-          <w:highlight w:val="green"/>
         </w:rPr>
         <w:tab/>
         <w:t>ID_PREDIO</w:t>
@@ -2057,7 +1703,6 @@
         <w:rPr>
           <w:sz w:val="24"/>
           <w:szCs w:val="24"/>
-          <w:highlight w:val="green"/>
         </w:rPr>
         <w:tab/>
         <w:t xml:space="preserve">y la cédula (no se admiten </w:t>
@@ -2067,7 +1712,6 @@
         <w:rPr>
           <w:sz w:val="24"/>
           <w:szCs w:val="24"/>
-          <w:highlight w:val="green"/>
         </w:rPr>
         <w:t>anonimos</w:t>
       </w:r>
@@ -2076,7 +1720,6 @@
         <w:rPr>
           <w:sz w:val="24"/>
           <w:szCs w:val="24"/>
-          <w:highlight w:val="green"/>
         </w:rPr>
         <w:t xml:space="preserve">) </w:t>
       </w:r>
@@ -2091,14 +1734,12 @@
         <w:rPr>
           <w:sz w:val="24"/>
           <w:szCs w:val="24"/>
-          <w:highlight w:val="green"/>
-        </w:rPr>
-      </w:pPr>
-      <w:r>
-        <w:rPr>
-          <w:sz w:val="24"/>
-          <w:szCs w:val="24"/>
-          <w:highlight w:val="green"/>
+        </w:rPr>
+      </w:pPr>
+      <w:r>
+        <w:rPr>
+          <w:sz w:val="24"/>
+          <w:szCs w:val="24"/>
         </w:rPr>
         <w:t xml:space="preserve">El archivo </w:t>
       </w:r>
@@ -2107,7 +1748,6 @@
         <w:rPr>
           <w:sz w:val="24"/>
           <w:szCs w:val="24"/>
-          <w:highlight w:val="green"/>
         </w:rPr>
         <w:t>excel</w:t>
       </w:r>
@@ -2116,7 +1756,6 @@
         <w:rPr>
           <w:sz w:val="24"/>
           <w:szCs w:val="24"/>
-          <w:highlight w:val="green"/>
         </w:rPr>
         <w:t xml:space="preserve"> (plantilla) de tener los siguientes campos:</w:t>
       </w:r>
@@ -2221,7 +1860,6 @@
           <w:sz w:val="24"/>
           <w:szCs w:val="24"/>
         </w:rPr>
-        <w:lastRenderedPageBreak/>
         <w:t>nombre_ciudadano</w:t>
       </w:r>
       <w:proofErr w:type="spellEnd"/>
@@ -2308,6 +1946,7 @@
           <w:sz w:val="24"/>
           <w:szCs w:val="24"/>
         </w:rPr>
+        <w:lastRenderedPageBreak/>
         <w:t>fecha_desfijacion</w:t>
       </w:r>
       <w:proofErr w:type="spellEnd"/>
@@ -2352,7 +1991,6 @@
         <w:rPr>
           <w:sz w:val="24"/>
           <w:szCs w:val="24"/>
-          <w:highlight w:val="green"/>
         </w:rPr>
         <w:t xml:space="preserve">Para este proceso la fecha </w:t>
       </w:r>
@@ -2361,7 +1999,6 @@
         <w:rPr>
           <w:sz w:val="24"/>
           <w:szCs w:val="24"/>
-          <w:highlight w:val="green"/>
         </w:rPr>
         <w:t>desfijacion</w:t>
       </w:r>
@@ -2370,7 +2007,6 @@
         <w:rPr>
           <w:sz w:val="24"/>
           <w:szCs w:val="24"/>
-          <w:highlight w:val="green"/>
         </w:rPr>
         <w:t xml:space="preserve">, debe de durar 5 días </w:t>
       </w:r>
@@ -2379,7 +2015,6 @@
         <w:rPr>
           <w:sz w:val="24"/>
           <w:szCs w:val="24"/>
-          <w:highlight w:val="green"/>
         </w:rPr>
         <w:t>habiles</w:t>
       </w:r>
@@ -2460,14 +2095,12 @@
         <w:rPr>
           <w:sz w:val="24"/>
           <w:szCs w:val="24"/>
-          <w:highlight w:val="green"/>
-        </w:rPr>
-      </w:pPr>
-      <w:r>
-        <w:rPr>
-          <w:sz w:val="24"/>
-          <w:szCs w:val="24"/>
-          <w:highlight w:val="green"/>
+        </w:rPr>
+      </w:pPr>
+      <w:r>
+        <w:rPr>
+          <w:sz w:val="24"/>
+          <w:szCs w:val="24"/>
         </w:rPr>
         <w:t xml:space="preserve">internamente en la bases de datos se creará un registro único de la publicación dentro de la Tabla </w:t>
       </w:r>
@@ -2477,7 +2110,6 @@
           <w:b/>
           <w:sz w:val="24"/>
           <w:szCs w:val="24"/>
-          <w:highlight w:val="green"/>
         </w:rPr>
         <w:t>Evento_</w:t>
       </w:r>
@@ -2487,7 +2119,6 @@
           <w:b/>
           <w:sz w:val="24"/>
           <w:szCs w:val="24"/>
-          <w:highlight w:val="green"/>
         </w:rPr>
         <w:t>Auditoria</w:t>
       </w:r>
@@ -2496,7 +2127,6 @@
         <w:rPr>
           <w:sz w:val="24"/>
           <w:szCs w:val="24"/>
-          <w:highlight w:val="green"/>
         </w:rPr>
         <w:t xml:space="preserve"> ,</w:t>
       </w:r>
@@ -2505,7 +2135,6 @@
         <w:rPr>
           <w:sz w:val="24"/>
           <w:szCs w:val="24"/>
-          <w:highlight w:val="green"/>
         </w:rPr>
         <w:t xml:space="preserve"> el registro único se tomará y  tendrá los siguientes campos:</w:t>
       </w:r>
@@ -2804,7 +2433,7 @@
     </w:p>
     <w:p>
       <w:pPr>
-        <w:pStyle w:val="ListParagraph"/>
+        <w:pStyle w:val="Prrafodelista"/>
         <w:numPr>
           <w:ilvl w:val="0"/>
           <w:numId w:val="5"/>
@@ -2813,14 +2442,12 @@
         <w:rPr>
           <w:sz w:val="24"/>
           <w:szCs w:val="24"/>
-          <w:highlight w:val="green"/>
-        </w:rPr>
-      </w:pPr>
-      <w:r>
-        <w:rPr>
-          <w:sz w:val="24"/>
-          <w:szCs w:val="24"/>
-          <w:highlight w:val="green"/>
+        </w:rPr>
+      </w:pPr>
+      <w:r>
+        <w:rPr>
+          <w:sz w:val="24"/>
+          <w:szCs w:val="24"/>
         </w:rPr>
         <w:t>En el proceso de carga, el sistema debe permitir subir un archivo plano en formato .CSV, .XLSX o .XLS que contenga los registros relacionados con los archivos PDF vinculados.</w:t>
       </w:r>
@@ -2836,7 +2463,7 @@
     </w:p>
     <w:p>
       <w:pPr>
-        <w:pStyle w:val="ListParagraph"/>
+        <w:pStyle w:val="Prrafodelista"/>
         <w:numPr>
           <w:ilvl w:val="0"/>
           <w:numId w:val="5"/>
@@ -2845,14 +2472,12 @@
         <w:rPr>
           <w:sz w:val="24"/>
           <w:szCs w:val="24"/>
-          <w:highlight w:val="green"/>
-        </w:rPr>
-      </w:pPr>
-      <w:r>
-        <w:rPr>
-          <w:sz w:val="24"/>
-          <w:szCs w:val="24"/>
-          <w:highlight w:val="green"/>
+        </w:rPr>
+      </w:pPr>
+      <w:r>
+        <w:rPr>
+          <w:sz w:val="24"/>
+          <w:szCs w:val="24"/>
         </w:rPr>
         <w:t>En el proceso de carga, el sistema debe permitir que los usuarios seleccionen el tipo de plantilla correspondiente de acuerdo con su rol o tipo de usuario.</w:t>
       </w:r>
@@ -2868,7 +2493,7 @@
     </w:p>
     <w:p>
       <w:pPr>
-        <w:pStyle w:val="ListParagraph"/>
+        <w:pStyle w:val="Prrafodelista"/>
         <w:numPr>
           <w:ilvl w:val="0"/>
           <w:numId w:val="5"/>
@@ -2877,14 +2502,12 @@
         <w:rPr>
           <w:sz w:val="24"/>
           <w:szCs w:val="24"/>
-          <w:highlight w:val="green"/>
-        </w:rPr>
-      </w:pPr>
-      <w:r>
-        <w:rPr>
-          <w:sz w:val="24"/>
-          <w:szCs w:val="24"/>
-          <w:highlight w:val="green"/>
+        </w:rPr>
+      </w:pPr>
+      <w:r>
+        <w:rPr>
+          <w:sz w:val="24"/>
+          <w:szCs w:val="24"/>
         </w:rPr>
         <w:t xml:space="preserve">En el proceso de carga, el sistema debe crear un registro único en la tabla </w:t>
       </w:r>
@@ -2893,7 +2516,6 @@
         <w:rPr>
           <w:sz w:val="24"/>
           <w:szCs w:val="24"/>
-          <w:highlight w:val="green"/>
         </w:rPr>
         <w:t>Evento_Auditoria</w:t>
       </w:r>
@@ -2902,7 +2524,6 @@
         <w:rPr>
           <w:sz w:val="24"/>
           <w:szCs w:val="24"/>
-          <w:highlight w:val="green"/>
         </w:rPr>
         <w:t xml:space="preserve"> con la siguiente información:</w:t>
       </w:r>
@@ -2918,7 +2539,7 @@
     </w:p>
     <w:p>
       <w:pPr>
-        <w:pStyle w:val="ListParagraph"/>
+        <w:pStyle w:val="Prrafodelista"/>
         <w:numPr>
           <w:ilvl w:val="1"/>
           <w:numId w:val="5"/>
@@ -2948,7 +2569,7 @@
     </w:p>
     <w:p>
       <w:pPr>
-        <w:pStyle w:val="ListParagraph"/>
+        <w:pStyle w:val="Prrafodelista"/>
         <w:numPr>
           <w:ilvl w:val="1"/>
           <w:numId w:val="5"/>
@@ -2965,7 +2586,6 @@
           <w:sz w:val="24"/>
           <w:szCs w:val="24"/>
         </w:rPr>
-        <w:lastRenderedPageBreak/>
         <w:t>id_publi_noti_hacienda</w:t>
       </w:r>
       <w:proofErr w:type="spellEnd"/>
@@ -2979,7 +2599,7 @@
     </w:p>
     <w:p>
       <w:pPr>
-        <w:pStyle w:val="ListParagraph"/>
+        <w:pStyle w:val="Prrafodelista"/>
         <w:numPr>
           <w:ilvl w:val="1"/>
           <w:numId w:val="5"/>
@@ -3009,7 +2629,7 @@
     </w:p>
     <w:p>
       <w:pPr>
-        <w:pStyle w:val="ListParagraph"/>
+        <w:pStyle w:val="Prrafodelista"/>
         <w:numPr>
           <w:ilvl w:val="1"/>
           <w:numId w:val="5"/>
@@ -3039,7 +2659,7 @@
     </w:p>
     <w:p>
       <w:pPr>
-        <w:pStyle w:val="ListParagraph"/>
+        <w:pStyle w:val="Prrafodelista"/>
         <w:numPr>
           <w:ilvl w:val="1"/>
           <w:numId w:val="5"/>
@@ -3069,7 +2689,7 @@
     </w:p>
     <w:p>
       <w:pPr>
-        <w:pStyle w:val="ListParagraph"/>
+        <w:pStyle w:val="Prrafodelista"/>
         <w:numPr>
           <w:ilvl w:val="1"/>
           <w:numId w:val="5"/>
@@ -3086,6 +2706,7 @@
           <w:sz w:val="24"/>
           <w:szCs w:val="24"/>
         </w:rPr>
+        <w:lastRenderedPageBreak/>
         <w:t>estado_auditoria</w:t>
       </w:r>
       <w:proofErr w:type="spellEnd"/>
@@ -3099,7 +2720,7 @@
     </w:p>
     <w:p>
       <w:pPr>
-        <w:pStyle w:val="ListParagraph"/>
+        <w:pStyle w:val="Prrafodelista"/>
         <w:numPr>
           <w:ilvl w:val="1"/>
           <w:numId w:val="5"/>
@@ -3138,7 +2759,7 @@
     </w:p>
     <w:p>
       <w:pPr>
-        <w:pStyle w:val="ListParagraph"/>
+        <w:pStyle w:val="Prrafodelista"/>
         <w:numPr>
           <w:ilvl w:val="0"/>
           <w:numId w:val="6"/>
@@ -3161,7 +2782,6 @@
         <w:rPr>
           <w:sz w:val="24"/>
           <w:szCs w:val="24"/>
-          <w:highlight w:val="magenta"/>
         </w:rPr>
         <w:t>id_publi_noti_hacienda</w:t>
       </w:r>
@@ -3178,7 +2798,6 @@
         <w:rPr>
           <w:sz w:val="24"/>
           <w:szCs w:val="24"/>
-          <w:highlight w:val="darkGreen"/>
         </w:rPr>
         <w:t>notificaciones_avisos_hacienda</w:t>
       </w:r>
@@ -3202,7 +2821,7 @@
     </w:p>
     <w:p>
       <w:pPr>
-        <w:pStyle w:val="ListParagraph"/>
+        <w:pStyle w:val="Prrafodelista"/>
         <w:numPr>
           <w:ilvl w:val="0"/>
           <w:numId w:val="6"/>
@@ -3232,7 +2851,7 @@
     </w:p>
     <w:p>
       <w:pPr>
-        <w:pStyle w:val="ListParagraph"/>
+        <w:pStyle w:val="Prrafodelista"/>
         <w:numPr>
           <w:ilvl w:val="0"/>
           <w:numId w:val="6"/>
@@ -3262,7 +2881,7 @@
     </w:p>
     <w:p>
       <w:pPr>
-        <w:pStyle w:val="ListParagraph"/>
+        <w:pStyle w:val="Prrafodelista"/>
         <w:numPr>
           <w:ilvl w:val="1"/>
           <w:numId w:val="5"/>
@@ -3285,7 +2904,6 @@
         <w:rPr>
           <w:sz w:val="24"/>
           <w:szCs w:val="24"/>
-          <w:highlight w:val="green"/>
         </w:rPr>
         <w:t>cedula_identificacion</w:t>
       </w:r>
@@ -3300,7 +2918,7 @@
     </w:p>
     <w:p>
       <w:pPr>
-        <w:pStyle w:val="ListParagraph"/>
+        <w:pStyle w:val="Prrafodelista"/>
         <w:numPr>
           <w:ilvl w:val="1"/>
           <w:numId w:val="5"/>
@@ -3323,7 +2941,6 @@
         <w:rPr>
           <w:sz w:val="24"/>
           <w:szCs w:val="24"/>
-          <w:highlight w:val="green"/>
         </w:rPr>
         <w:t>liquidacion</w:t>
       </w:r>
@@ -3338,7 +2955,7 @@
     </w:p>
     <w:p>
       <w:pPr>
-        <w:pStyle w:val="ListParagraph"/>
+        <w:pStyle w:val="Prrafodelista"/>
         <w:numPr>
           <w:ilvl w:val="1"/>
           <w:numId w:val="5"/>
@@ -3391,7 +3008,7 @@
     </w:p>
     <w:p>
       <w:pPr>
-        <w:pStyle w:val="ListParagraph"/>
+        <w:pStyle w:val="Prrafodelista"/>
         <w:numPr>
           <w:ilvl w:val="1"/>
           <w:numId w:val="5"/>
@@ -3412,7 +3029,7 @@
     </w:p>
     <w:p>
       <w:pPr>
-        <w:pStyle w:val="ListParagraph"/>
+        <w:pStyle w:val="Prrafodelista"/>
         <w:numPr>
           <w:ilvl w:val="1"/>
           <w:numId w:val="5"/>
@@ -3442,7 +3059,7 @@
     </w:p>
     <w:p>
       <w:pPr>
-        <w:pStyle w:val="ListParagraph"/>
+        <w:pStyle w:val="Prrafodelista"/>
         <w:numPr>
           <w:ilvl w:val="0"/>
           <w:numId w:val="5"/>
@@ -3472,7 +3089,7 @@
     </w:p>
     <w:p>
       <w:pPr>
-        <w:pStyle w:val="ListParagraph"/>
+        <w:pStyle w:val="Prrafodelista"/>
         <w:numPr>
           <w:ilvl w:val="1"/>
           <w:numId w:val="5"/>
@@ -3495,7 +3112,6 @@
         <w:rPr>
           <w:sz w:val="24"/>
           <w:szCs w:val="24"/>
-          <w:highlight w:val="green"/>
         </w:rPr>
         <w:t>fk_idtp_imp</w:t>
       </w:r>
@@ -3542,7 +3158,7 @@
     </w:p>
     <w:p>
       <w:pPr>
-        <w:pStyle w:val="ListParagraph"/>
+        <w:pStyle w:val="Prrafodelista"/>
         <w:numPr>
           <w:ilvl w:val="1"/>
           <w:numId w:val="5"/>
@@ -3565,7 +3181,6 @@
         <w:rPr>
           <w:sz w:val="24"/>
           <w:szCs w:val="24"/>
-          <w:highlight w:val="green"/>
         </w:rPr>
         <w:t>fk_tipo_causa_devolucion</w:t>
       </w:r>
@@ -3596,7 +3211,7 @@
     </w:p>
     <w:p>
       <w:pPr>
-        <w:pStyle w:val="ListParagraph"/>
+        <w:pStyle w:val="Prrafodelista"/>
         <w:numPr>
           <w:ilvl w:val="1"/>
           <w:numId w:val="5"/>
@@ -3619,7 +3234,6 @@
         <w:rPr>
           <w:sz w:val="24"/>
           <w:szCs w:val="24"/>
-          <w:highlight w:val="green"/>
         </w:rPr>
         <w:t>fk_tipo_acto_tramite</w:t>
       </w:r>
@@ -3650,7 +3264,7 @@
     </w:p>
     <w:p>
       <w:pPr>
-        <w:pStyle w:val="ListParagraph"/>
+        <w:pStyle w:val="Prrafodelista"/>
         <w:numPr>
           <w:ilvl w:val="1"/>
           <w:numId w:val="5"/>
@@ -3673,7 +3287,6 @@
         <w:rPr>
           <w:sz w:val="24"/>
           <w:szCs w:val="24"/>
-          <w:highlight w:val="green"/>
         </w:rPr>
         <w:t>fk_tipo_estado_publicacion</w:t>
       </w:r>
@@ -3713,7 +3326,7 @@
     </w:p>
     <w:p>
       <w:pPr>
-        <w:pStyle w:val="ListParagraph"/>
+        <w:pStyle w:val="Prrafodelista"/>
         <w:numPr>
           <w:ilvl w:val="0"/>
           <w:numId w:val="7"/>
@@ -3743,7 +3356,7 @@
     </w:p>
     <w:p>
       <w:pPr>
-        <w:pStyle w:val="ListParagraph"/>
+        <w:pStyle w:val="Prrafodelista"/>
         <w:numPr>
           <w:ilvl w:val="1"/>
           <w:numId w:val="5"/>
@@ -3766,7 +3379,6 @@
         <w:rPr>
           <w:sz w:val="24"/>
           <w:szCs w:val="24"/>
-          <w:highlight w:val="green"/>
         </w:rPr>
         <w:t>liquidacion</w:t>
       </w:r>
@@ -3781,7 +3393,7 @@
     </w:p>
     <w:p>
       <w:pPr>
-        <w:pStyle w:val="ListParagraph"/>
+        <w:pStyle w:val="Prrafodelista"/>
         <w:numPr>
           <w:ilvl w:val="1"/>
           <w:numId w:val="5"/>
@@ -3790,15 +3402,14 @@
         <w:rPr>
           <w:sz w:val="24"/>
           <w:szCs w:val="24"/>
-          <w:highlight w:val="green"/>
-        </w:rPr>
-      </w:pPr>
-      <w:r>
-        <w:rPr>
-          <w:sz w:val="24"/>
-          <w:szCs w:val="24"/>
-          <w:highlight w:val="green"/>
-        </w:rPr>
+        </w:rPr>
+      </w:pPr>
+      <w:r>
+        <w:rPr>
+          <w:sz w:val="24"/>
+          <w:szCs w:val="24"/>
+        </w:rPr>
+        <w:lastRenderedPageBreak/>
         <w:t xml:space="preserve">Los campos OBJETO_CONTRATO, ID_PREDIO, y </w:t>
       </w:r>
       <w:proofErr w:type="spellStart"/>
@@ -3806,7 +3417,6 @@
         <w:rPr>
           <w:sz w:val="24"/>
           <w:szCs w:val="24"/>
-          <w:highlight w:val="green"/>
         </w:rPr>
         <w:t>cedula_identificacion</w:t>
       </w:r>
@@ -3815,7 +3425,6 @@
         <w:rPr>
           <w:sz w:val="24"/>
           <w:szCs w:val="24"/>
-          <w:highlight w:val="green"/>
         </w:rPr>
         <w:t xml:space="preserve"> son obligatorios (no se permiten valores anónimos).</w:t>
       </w:r>
@@ -3831,7 +3440,7 @@
     </w:p>
     <w:p>
       <w:pPr>
-        <w:pStyle w:val="ListParagraph"/>
+        <w:pStyle w:val="Prrafodelista"/>
         <w:numPr>
           <w:ilvl w:val="1"/>
           <w:numId w:val="5"/>
@@ -3852,7 +3461,7 @@
     </w:p>
     <w:p>
       <w:pPr>
-        <w:pStyle w:val="ListParagraph"/>
+        <w:pStyle w:val="Prrafodelista"/>
         <w:numPr>
           <w:ilvl w:val="2"/>
           <w:numId w:val="5"/>
@@ -3861,21 +3470,19 @@
         <w:rPr>
           <w:sz w:val="24"/>
           <w:szCs w:val="24"/>
-          <w:highlight w:val="green"/>
-        </w:rPr>
-      </w:pPr>
-      <w:r>
-        <w:rPr>
-          <w:sz w:val="24"/>
-          <w:szCs w:val="24"/>
-          <w:highlight w:val="green"/>
+        </w:rPr>
+      </w:pPr>
+      <w:r>
+        <w:rPr>
+          <w:sz w:val="24"/>
+          <w:szCs w:val="24"/>
         </w:rPr>
         <w:t>OBJETO_CONTRATO</w:t>
       </w:r>
     </w:p>
     <w:p>
       <w:pPr>
-        <w:pStyle w:val="ListParagraph"/>
+        <w:pStyle w:val="Prrafodelista"/>
         <w:numPr>
           <w:ilvl w:val="2"/>
           <w:numId w:val="5"/>
@@ -3884,21 +3491,19 @@
         <w:rPr>
           <w:sz w:val="24"/>
           <w:szCs w:val="24"/>
-          <w:highlight w:val="green"/>
-        </w:rPr>
-      </w:pPr>
-      <w:r>
-        <w:rPr>
-          <w:sz w:val="24"/>
-          <w:szCs w:val="24"/>
-          <w:highlight w:val="green"/>
+        </w:rPr>
+      </w:pPr>
+      <w:r>
+        <w:rPr>
+          <w:sz w:val="24"/>
+          <w:szCs w:val="24"/>
         </w:rPr>
         <w:t>ID_PREDIO</w:t>
       </w:r>
     </w:p>
     <w:p>
       <w:pPr>
-        <w:pStyle w:val="ListParagraph"/>
+        <w:pStyle w:val="Prrafodelista"/>
         <w:numPr>
           <w:ilvl w:val="2"/>
           <w:numId w:val="5"/>
@@ -3907,21 +3512,19 @@
         <w:rPr>
           <w:sz w:val="24"/>
           <w:szCs w:val="24"/>
-          <w:highlight w:val="green"/>
-        </w:rPr>
-      </w:pPr>
-      <w:r>
-        <w:rPr>
-          <w:sz w:val="24"/>
-          <w:szCs w:val="24"/>
-          <w:highlight w:val="green"/>
+        </w:rPr>
+      </w:pPr>
+      <w:r>
+        <w:rPr>
+          <w:sz w:val="24"/>
+          <w:szCs w:val="24"/>
         </w:rPr>
         <w:t>NUM_PREDIAL</w:t>
       </w:r>
     </w:p>
     <w:p>
       <w:pPr>
-        <w:pStyle w:val="ListParagraph"/>
+        <w:pStyle w:val="Prrafodelista"/>
         <w:numPr>
           <w:ilvl w:val="2"/>
           <w:numId w:val="5"/>
@@ -3930,15 +3533,13 @@
         <w:rPr>
           <w:sz w:val="24"/>
           <w:szCs w:val="24"/>
-          <w:highlight w:val="green"/>
-        </w:rPr>
-      </w:pPr>
-      <w:proofErr w:type="spellStart"/>
-      <w:r>
-        <w:rPr>
-          <w:sz w:val="24"/>
-          <w:szCs w:val="24"/>
-          <w:highlight w:val="green"/>
+        </w:rPr>
+      </w:pPr>
+      <w:proofErr w:type="spellStart"/>
+      <w:r>
+        <w:rPr>
+          <w:sz w:val="24"/>
+          <w:szCs w:val="24"/>
         </w:rPr>
         <w:t>liquidacion</w:t>
       </w:r>
@@ -3946,7 +3547,7 @@
     </w:p>
     <w:p>
       <w:pPr>
-        <w:pStyle w:val="ListParagraph"/>
+        <w:pStyle w:val="Prrafodelista"/>
         <w:numPr>
           <w:ilvl w:val="2"/>
           <w:numId w:val="5"/>
@@ -3955,15 +3556,13 @@
         <w:rPr>
           <w:sz w:val="24"/>
           <w:szCs w:val="24"/>
-          <w:highlight w:val="green"/>
-        </w:rPr>
-      </w:pPr>
-      <w:proofErr w:type="spellStart"/>
-      <w:r>
-        <w:rPr>
-          <w:sz w:val="24"/>
-          <w:szCs w:val="24"/>
-          <w:highlight w:val="green"/>
+        </w:rPr>
+      </w:pPr>
+      <w:proofErr w:type="spellStart"/>
+      <w:r>
+        <w:rPr>
+          <w:sz w:val="24"/>
+          <w:szCs w:val="24"/>
         </w:rPr>
         <w:t>cedula_identificacion</w:t>
       </w:r>
@@ -3971,7 +3570,7 @@
     </w:p>
     <w:p>
       <w:pPr>
-        <w:pStyle w:val="ListParagraph"/>
+        <w:pStyle w:val="Prrafodelista"/>
         <w:numPr>
           <w:ilvl w:val="2"/>
           <w:numId w:val="5"/>
@@ -3980,15 +3579,13 @@
         <w:rPr>
           <w:sz w:val="24"/>
           <w:szCs w:val="24"/>
-          <w:highlight w:val="green"/>
-        </w:rPr>
-      </w:pPr>
-      <w:proofErr w:type="spellStart"/>
-      <w:r>
-        <w:rPr>
-          <w:sz w:val="24"/>
-          <w:szCs w:val="24"/>
-          <w:highlight w:val="green"/>
+        </w:rPr>
+      </w:pPr>
+      <w:proofErr w:type="spellStart"/>
+      <w:r>
+        <w:rPr>
+          <w:sz w:val="24"/>
+          <w:szCs w:val="24"/>
         </w:rPr>
         <w:t>nombre_ciudadano</w:t>
       </w:r>
@@ -3996,7 +3593,7 @@
     </w:p>
     <w:p>
       <w:pPr>
-        <w:pStyle w:val="ListParagraph"/>
+        <w:pStyle w:val="Prrafodelista"/>
         <w:numPr>
           <w:ilvl w:val="2"/>
           <w:numId w:val="5"/>
@@ -4005,21 +3602,19 @@
         <w:rPr>
           <w:sz w:val="24"/>
           <w:szCs w:val="24"/>
-          <w:highlight w:val="green"/>
-        </w:rPr>
-      </w:pPr>
-      <w:r>
-        <w:rPr>
-          <w:sz w:val="24"/>
-          <w:szCs w:val="24"/>
-          <w:highlight w:val="green"/>
+        </w:rPr>
+      </w:pPr>
+      <w:r>
+        <w:rPr>
+          <w:sz w:val="24"/>
+          <w:szCs w:val="24"/>
         </w:rPr>
         <w:t>periodo</w:t>
       </w:r>
     </w:p>
     <w:p>
       <w:pPr>
-        <w:pStyle w:val="ListParagraph"/>
+        <w:pStyle w:val="Prrafodelista"/>
         <w:numPr>
           <w:ilvl w:val="2"/>
           <w:numId w:val="5"/>
@@ -4028,15 +3623,13 @@
         <w:rPr>
           <w:sz w:val="24"/>
           <w:szCs w:val="24"/>
-          <w:highlight w:val="green"/>
-        </w:rPr>
-      </w:pPr>
-      <w:proofErr w:type="spellStart"/>
-      <w:r>
-        <w:rPr>
-          <w:sz w:val="24"/>
-          <w:szCs w:val="24"/>
-          <w:highlight w:val="green"/>
+        </w:rPr>
+      </w:pPr>
+      <w:proofErr w:type="spellStart"/>
+      <w:r>
+        <w:rPr>
+          <w:sz w:val="24"/>
+          <w:szCs w:val="24"/>
         </w:rPr>
         <w:t>fecha_publicacion</w:t>
       </w:r>
@@ -4044,7 +3637,7 @@
     </w:p>
     <w:p>
       <w:pPr>
-        <w:pStyle w:val="ListParagraph"/>
+        <w:pStyle w:val="Prrafodelista"/>
         <w:numPr>
           <w:ilvl w:val="2"/>
           <w:numId w:val="5"/>
@@ -4053,15 +3646,13 @@
         <w:rPr>
           <w:sz w:val="24"/>
           <w:szCs w:val="24"/>
-          <w:highlight w:val="green"/>
-        </w:rPr>
-      </w:pPr>
-      <w:proofErr w:type="spellStart"/>
-      <w:r>
-        <w:rPr>
-          <w:sz w:val="24"/>
-          <w:szCs w:val="24"/>
-          <w:highlight w:val="green"/>
+        </w:rPr>
+      </w:pPr>
+      <w:proofErr w:type="spellStart"/>
+      <w:r>
+        <w:rPr>
+          <w:sz w:val="24"/>
+          <w:szCs w:val="24"/>
         </w:rPr>
         <w:t>fecha_desfijacion</w:t>
       </w:r>
@@ -4069,7 +3660,7 @@
     </w:p>
     <w:p>
       <w:pPr>
-        <w:pStyle w:val="ListParagraph"/>
+        <w:pStyle w:val="Prrafodelista"/>
         <w:numPr>
           <w:ilvl w:val="2"/>
           <w:numId w:val="5"/>
@@ -4078,21 +3669,19 @@
         <w:rPr>
           <w:sz w:val="24"/>
           <w:szCs w:val="24"/>
-          <w:highlight w:val="green"/>
-        </w:rPr>
-      </w:pPr>
-      <w:r>
-        <w:rPr>
-          <w:sz w:val="24"/>
-          <w:szCs w:val="24"/>
-          <w:highlight w:val="green"/>
+        </w:rPr>
+      </w:pPr>
+      <w:r>
+        <w:rPr>
+          <w:sz w:val="24"/>
+          <w:szCs w:val="24"/>
         </w:rPr>
         <w:t>archivo</w:t>
       </w:r>
     </w:p>
     <w:p>
       <w:pPr>
-        <w:pStyle w:val="ListParagraph"/>
+        <w:pStyle w:val="Prrafodelista"/>
         <w:numPr>
           <w:ilvl w:val="2"/>
           <w:numId w:val="5"/>
@@ -4138,7 +3727,7 @@
     </w:p>
     <w:p>
       <w:pPr>
-        <w:pStyle w:val="ListParagraph"/>
+        <w:pStyle w:val="Prrafodelista"/>
         <w:numPr>
           <w:ilvl w:val="0"/>
           <w:numId w:val="7"/>
@@ -8210,7 +7799,7 @@
       <w:lvlText w:val="%1."/>
       <w:lvlJc w:val="left"/>
       <w:pPr>
-        <w:ind w:left="720" w:hanging="360"/>
+        <w:ind w:left="360" w:hanging="360"/>
       </w:pPr>
       <w:rPr>
         <w:u w:val="none"/>
@@ -8222,7 +7811,7 @@
       <w:lvlText w:val="%2."/>
       <w:lvlJc w:val="left"/>
       <w:pPr>
-        <w:ind w:left="1350" w:hanging="360"/>
+        <w:ind w:left="990" w:hanging="360"/>
       </w:pPr>
       <w:rPr>
         <w:u w:val="none"/>
@@ -8234,7 +7823,7 @@
       <w:lvlText w:val="%3."/>
       <w:lvlJc w:val="right"/>
       <w:pPr>
-        <w:ind w:left="2160" w:hanging="360"/>
+        <w:ind w:left="1800" w:hanging="360"/>
       </w:pPr>
       <w:rPr>
         <w:u w:val="none"/>
@@ -8246,7 +7835,7 @@
       <w:lvlText w:val="%4."/>
       <w:lvlJc w:val="left"/>
       <w:pPr>
-        <w:ind w:left="2880" w:hanging="360"/>
+        <w:ind w:left="2520" w:hanging="360"/>
       </w:pPr>
       <w:rPr>
         <w:u w:val="none"/>
@@ -8258,7 +7847,7 @@
       <w:lvlText w:val="%5."/>
       <w:lvlJc w:val="left"/>
       <w:pPr>
-        <w:ind w:left="3600" w:hanging="360"/>
+        <w:ind w:left="3240" w:hanging="360"/>
       </w:pPr>
       <w:rPr>
         <w:u w:val="none"/>
@@ -8270,7 +7859,7 @@
       <w:lvlText w:val="%6."/>
       <w:lvlJc w:val="right"/>
       <w:pPr>
-        <w:ind w:left="4320" w:hanging="360"/>
+        <w:ind w:left="3960" w:hanging="360"/>
       </w:pPr>
       <w:rPr>
         <w:u w:val="none"/>
@@ -8282,7 +7871,7 @@
       <w:lvlText w:val="%7."/>
       <w:lvlJc w:val="left"/>
       <w:pPr>
-        <w:ind w:left="5040" w:hanging="360"/>
+        <w:ind w:left="4680" w:hanging="360"/>
       </w:pPr>
       <w:rPr>
         <w:u w:val="none"/>
@@ -8294,7 +7883,7 @@
       <w:lvlText w:val="%8."/>
       <w:lvlJc w:val="left"/>
       <w:pPr>
-        <w:ind w:left="5760" w:hanging="360"/>
+        <w:ind w:left="5400" w:hanging="360"/>
       </w:pPr>
       <w:rPr>
         <w:u w:val="none"/>
@@ -8306,7 +7895,7 @@
       <w:lvlText w:val="%9."/>
       <w:lvlJc w:val="right"/>
       <w:pPr>
-        <w:ind w:left="6480" w:hanging="360"/>
+        <w:ind w:left="6120" w:hanging="360"/>
       </w:pPr>
       <w:rPr>
         <w:u w:val="none"/>
@@ -9483,7 +9072,7 @@
   <w:style w:type="paragraph" w:default="1" w:styleId="Normal">
     <w:name w:val="Normal"/>
   </w:style>
-  <w:style w:type="paragraph" w:styleId="Heading1">
+  <w:style w:type="paragraph" w:styleId="Ttulo1">
     <w:name w:val="heading 1"/>
     <w:basedOn w:val="Normal"/>
     <w:next w:val="Normal"/>
@@ -9498,7 +9087,7 @@
       <w:szCs w:val="40"/>
     </w:rPr>
   </w:style>
-  <w:style w:type="paragraph" w:styleId="Heading2">
+  <w:style w:type="paragraph" w:styleId="Ttulo2">
     <w:name w:val="heading 2"/>
     <w:basedOn w:val="Normal"/>
     <w:next w:val="Normal"/>
@@ -9513,7 +9102,7 @@
       <w:szCs w:val="32"/>
     </w:rPr>
   </w:style>
-  <w:style w:type="paragraph" w:styleId="Heading3">
+  <w:style w:type="paragraph" w:styleId="Ttulo3">
     <w:name w:val="heading 3"/>
     <w:basedOn w:val="Normal"/>
     <w:next w:val="Normal"/>
@@ -9529,7 +9118,7 @@
       <w:szCs w:val="28"/>
     </w:rPr>
   </w:style>
-  <w:style w:type="paragraph" w:styleId="Heading4">
+  <w:style w:type="paragraph" w:styleId="Ttulo4">
     <w:name w:val="heading 4"/>
     <w:basedOn w:val="Normal"/>
     <w:next w:val="Normal"/>
@@ -9545,7 +9134,7 @@
       <w:szCs w:val="24"/>
     </w:rPr>
   </w:style>
-  <w:style w:type="paragraph" w:styleId="Heading5">
+  <w:style w:type="paragraph" w:styleId="Ttulo5">
     <w:name w:val="heading 5"/>
     <w:basedOn w:val="Normal"/>
     <w:next w:val="Normal"/>
@@ -9559,7 +9148,7 @@
       <w:color w:val="666666"/>
     </w:rPr>
   </w:style>
-  <w:style w:type="paragraph" w:styleId="Heading6">
+  <w:style w:type="paragraph" w:styleId="Ttulo6">
     <w:name w:val="heading 6"/>
     <w:basedOn w:val="Normal"/>
     <w:next w:val="Normal"/>
@@ -9574,13 +9163,13 @@
       <w:color w:val="666666"/>
     </w:rPr>
   </w:style>
-  <w:style w:type="character" w:default="1" w:styleId="DefaultParagraphFont">
+  <w:style w:type="character" w:default="1" w:styleId="Fuentedeprrafopredeter">
     <w:name w:val="Default Paragraph Font"/>
     <w:uiPriority w:val="1"/>
     <w:semiHidden/>
     <w:unhideWhenUsed/>
   </w:style>
-  <w:style w:type="table" w:default="1" w:styleId="TableNormal">
+  <w:style w:type="table" w:default="1" w:styleId="Tablanormal">
     <w:name w:val="Normal Table"/>
     <w:uiPriority w:val="99"/>
     <w:semiHidden/>
@@ -9595,7 +9184,7 @@
       </w:tblCellMar>
     </w:tblPr>
   </w:style>
-  <w:style w:type="numbering" w:default="1" w:styleId="NoList">
+  <w:style w:type="numbering" w:default="1" w:styleId="Sinlista">
     <w:name w:val="No List"/>
     <w:uiPriority w:val="99"/>
     <w:semiHidden/>
@@ -9612,7 +9201,7 @@
       </w:tblCellMar>
     </w:tblPr>
   </w:style>
-  <w:style w:type="paragraph" w:styleId="Title">
+  <w:style w:type="paragraph" w:styleId="Ttulo">
     <w:name w:val="Title"/>
     <w:basedOn w:val="Normal"/>
     <w:next w:val="Normal"/>
@@ -9626,7 +9215,7 @@
       <w:szCs w:val="52"/>
     </w:rPr>
   </w:style>
-  <w:style w:type="paragraph" w:styleId="Subtitle">
+  <w:style w:type="paragraph" w:styleId="Subttulo">
     <w:name w:val="Subtitle"/>
     <w:basedOn w:val="Normal"/>
     <w:next w:val="Normal"/>
@@ -9667,7 +9256,7 @@
       </w:tblCellMar>
     </w:tblPr>
   </w:style>
-  <w:style w:type="paragraph" w:styleId="ListParagraph">
+  <w:style w:type="paragraph" w:styleId="Prrafodelista">
     <w:name w:val="List Paragraph"/>
     <w:basedOn w:val="Normal"/>
     <w:uiPriority w:val="34"/>
@@ -9678,9 +9267,9 @@
       <w:contextualSpacing/>
     </w:pPr>
   </w:style>
-  <w:style w:type="table" w:styleId="TableGrid">
+  <w:style w:type="table" w:styleId="Tablaconcuadrcula">
     <w:name w:val="Table Grid"/>
-    <w:basedOn w:val="TableNormal"/>
+    <w:basedOn w:val="Tablanormal"/>
     <w:uiPriority w:val="39"/>
     <w:rsid w:val="0079409F"/>
     <w:pPr>

</xml_diff>

<commit_message>
Record disappears when pressing the process button, for validations between dates per month
</commit_message>
<xml_diff>
--- a/DOCS/Proceso de carga de publicaciones - hacienda _ RF.docx
+++ b/DOCS/Proceso de carga de publicaciones - hacienda _ RF.docx
@@ -57,7 +57,7 @@
     </w:p>
     <w:tbl>
       <w:tblPr>
-        <w:tblStyle w:val="Tablaconcuadrcula"/>
+        <w:tblStyle w:val="TableGrid"/>
         <w:tblW w:w="0" w:type="auto"/>
         <w:tblLook w:val="04A0" w:firstRow="1" w:lastRow="0" w:firstColumn="1" w:lastColumn="0" w:noHBand="0" w:noVBand="1"/>
       </w:tblPr>
@@ -178,7 +178,7 @@
     </w:p>
     <w:tbl>
       <w:tblPr>
-        <w:tblStyle w:val="Tablaconcuadrcula"/>
+        <w:tblStyle w:val="TableGrid"/>
         <w:tblW w:w="0" w:type="auto"/>
         <w:tblLook w:val="04A0" w:firstRow="1" w:lastRow="0" w:firstColumn="1" w:lastColumn="0" w:noHBand="0" w:noVBand="1"/>
       </w:tblPr>
@@ -1187,12 +1187,21 @@
           <w:sz w:val="24"/>
           <w:szCs w:val="24"/>
         </w:rPr>
-        <w:t xml:space="preserve"> a</w:t>
-      </w:r>
-      <w:r>
-        <w:rPr>
-          <w:sz w:val="24"/>
-          <w:szCs w:val="24"/>
+        <w:t xml:space="preserve"> </w:t>
+      </w:r>
+      <w:r>
+        <w:rPr>
+          <w:sz w:val="24"/>
+          <w:szCs w:val="24"/>
+          <w:highlight w:val="yellow"/>
+        </w:rPr>
+        <w:t>a</w:t>
+      </w:r>
+      <w:r>
+        <w:rPr>
+          <w:sz w:val="24"/>
+          <w:szCs w:val="24"/>
+          <w:highlight w:val="yellow"/>
         </w:rPr>
         <w:t>n</w:t>
       </w:r>
@@ -1200,6 +1209,7 @@
         <w:rPr>
           <w:sz w:val="24"/>
           <w:szCs w:val="24"/>
+          <w:highlight w:val="yellow"/>
         </w:rPr>
         <w:t>o?</w:t>
       </w:r>
@@ -2295,15 +2305,31 @@
           <w:sz w:val="24"/>
           <w:szCs w:val="24"/>
         </w:rPr>
-        <w:t>estado_auditoria</w:t>
-      </w:r>
-      <w:proofErr w:type="spellEnd"/>
-      <w:r>
-        <w:rPr>
-          <w:sz w:val="24"/>
-          <w:szCs w:val="24"/>
-        </w:rPr>
-        <w:t xml:space="preserve">  -- E: En Proceso, P: Publicado</w:t>
+        <w:t>estado_</w:t>
+      </w:r>
+      <w:proofErr w:type="gramStart"/>
+      <w:r>
+        <w:rPr>
+          <w:sz w:val="24"/>
+          <w:szCs w:val="24"/>
+        </w:rPr>
+        <w:t>auditoria</w:t>
+      </w:r>
+      <w:proofErr w:type="spellEnd"/>
+      <w:r>
+        <w:rPr>
+          <w:sz w:val="24"/>
+          <w:szCs w:val="24"/>
+        </w:rPr>
+        <w:t xml:space="preserve">  --</w:t>
+      </w:r>
+      <w:proofErr w:type="gramEnd"/>
+      <w:r>
+        <w:rPr>
+          <w:sz w:val="24"/>
+          <w:szCs w:val="24"/>
+        </w:rPr>
+        <w:t xml:space="preserve"> E: En Proceso, P: Publicado</w:t>
       </w:r>
     </w:p>
     <w:p>
@@ -2433,7 +2459,7 @@
     </w:p>
     <w:p>
       <w:pPr>
-        <w:pStyle w:val="Prrafodelista"/>
+        <w:pStyle w:val="ListParagraph"/>
         <w:numPr>
           <w:ilvl w:val="0"/>
           <w:numId w:val="5"/>
@@ -2463,7 +2489,7 @@
     </w:p>
     <w:p>
       <w:pPr>
-        <w:pStyle w:val="Prrafodelista"/>
+        <w:pStyle w:val="ListParagraph"/>
         <w:numPr>
           <w:ilvl w:val="0"/>
           <w:numId w:val="5"/>
@@ -2493,7 +2519,7 @@
     </w:p>
     <w:p>
       <w:pPr>
-        <w:pStyle w:val="Prrafodelista"/>
+        <w:pStyle w:val="ListParagraph"/>
         <w:numPr>
           <w:ilvl w:val="0"/>
           <w:numId w:val="5"/>
@@ -2539,7 +2565,7 @@
     </w:p>
     <w:p>
       <w:pPr>
-        <w:pStyle w:val="Prrafodelista"/>
+        <w:pStyle w:val="ListParagraph"/>
         <w:numPr>
           <w:ilvl w:val="1"/>
           <w:numId w:val="5"/>
@@ -2569,7 +2595,7 @@
     </w:p>
     <w:p>
       <w:pPr>
-        <w:pStyle w:val="Prrafodelista"/>
+        <w:pStyle w:val="ListParagraph"/>
         <w:numPr>
           <w:ilvl w:val="1"/>
           <w:numId w:val="5"/>
@@ -2599,7 +2625,7 @@
     </w:p>
     <w:p>
       <w:pPr>
-        <w:pStyle w:val="Prrafodelista"/>
+        <w:pStyle w:val="ListParagraph"/>
         <w:numPr>
           <w:ilvl w:val="1"/>
           <w:numId w:val="5"/>
@@ -2629,7 +2655,7 @@
     </w:p>
     <w:p>
       <w:pPr>
-        <w:pStyle w:val="Prrafodelista"/>
+        <w:pStyle w:val="ListParagraph"/>
         <w:numPr>
           <w:ilvl w:val="1"/>
           <w:numId w:val="5"/>
@@ -2659,7 +2685,7 @@
     </w:p>
     <w:p>
       <w:pPr>
-        <w:pStyle w:val="Prrafodelista"/>
+        <w:pStyle w:val="ListParagraph"/>
         <w:numPr>
           <w:ilvl w:val="1"/>
           <w:numId w:val="5"/>
@@ -2689,7 +2715,7 @@
     </w:p>
     <w:p>
       <w:pPr>
-        <w:pStyle w:val="Prrafodelista"/>
+        <w:pStyle w:val="ListParagraph"/>
         <w:numPr>
           <w:ilvl w:val="1"/>
           <w:numId w:val="5"/>
@@ -2720,7 +2746,7 @@
     </w:p>
     <w:p>
       <w:pPr>
-        <w:pStyle w:val="Prrafodelista"/>
+        <w:pStyle w:val="ListParagraph"/>
         <w:numPr>
           <w:ilvl w:val="1"/>
           <w:numId w:val="5"/>
@@ -2759,7 +2785,7 @@
     </w:p>
     <w:p>
       <w:pPr>
-        <w:pStyle w:val="Prrafodelista"/>
+        <w:pStyle w:val="ListParagraph"/>
         <w:numPr>
           <w:ilvl w:val="0"/>
           <w:numId w:val="6"/>
@@ -2821,7 +2847,7 @@
     </w:p>
     <w:p>
       <w:pPr>
-        <w:pStyle w:val="Prrafodelista"/>
+        <w:pStyle w:val="ListParagraph"/>
         <w:numPr>
           <w:ilvl w:val="0"/>
           <w:numId w:val="6"/>
@@ -2851,7 +2877,7 @@
     </w:p>
     <w:p>
       <w:pPr>
-        <w:pStyle w:val="Prrafodelista"/>
+        <w:pStyle w:val="ListParagraph"/>
         <w:numPr>
           <w:ilvl w:val="0"/>
           <w:numId w:val="6"/>
@@ -2881,7 +2907,7 @@
     </w:p>
     <w:p>
       <w:pPr>
-        <w:pStyle w:val="Prrafodelista"/>
+        <w:pStyle w:val="ListParagraph"/>
         <w:numPr>
           <w:ilvl w:val="1"/>
           <w:numId w:val="5"/>
@@ -2918,7 +2944,7 @@
     </w:p>
     <w:p>
       <w:pPr>
-        <w:pStyle w:val="Prrafodelista"/>
+        <w:pStyle w:val="ListParagraph"/>
         <w:numPr>
           <w:ilvl w:val="1"/>
           <w:numId w:val="5"/>
@@ -2955,7 +2981,7 @@
     </w:p>
     <w:p>
       <w:pPr>
-        <w:pStyle w:val="Prrafodelista"/>
+        <w:pStyle w:val="ListParagraph"/>
         <w:numPr>
           <w:ilvl w:val="1"/>
           <w:numId w:val="5"/>
@@ -3008,7 +3034,7 @@
     </w:p>
     <w:p>
       <w:pPr>
-        <w:pStyle w:val="Prrafodelista"/>
+        <w:pStyle w:val="ListParagraph"/>
         <w:numPr>
           <w:ilvl w:val="1"/>
           <w:numId w:val="5"/>
@@ -3029,7 +3055,7 @@
     </w:p>
     <w:p>
       <w:pPr>
-        <w:pStyle w:val="Prrafodelista"/>
+        <w:pStyle w:val="ListParagraph"/>
         <w:numPr>
           <w:ilvl w:val="1"/>
           <w:numId w:val="5"/>
@@ -3059,7 +3085,7 @@
     </w:p>
     <w:p>
       <w:pPr>
-        <w:pStyle w:val="Prrafodelista"/>
+        <w:pStyle w:val="ListParagraph"/>
         <w:numPr>
           <w:ilvl w:val="0"/>
           <w:numId w:val="5"/>
@@ -3089,7 +3115,7 @@
     </w:p>
     <w:p>
       <w:pPr>
-        <w:pStyle w:val="Prrafodelista"/>
+        <w:pStyle w:val="ListParagraph"/>
         <w:numPr>
           <w:ilvl w:val="1"/>
           <w:numId w:val="5"/>
@@ -3158,7 +3184,7 @@
     </w:p>
     <w:p>
       <w:pPr>
-        <w:pStyle w:val="Prrafodelista"/>
+        <w:pStyle w:val="ListParagraph"/>
         <w:numPr>
           <w:ilvl w:val="1"/>
           <w:numId w:val="5"/>
@@ -3211,7 +3237,7 @@
     </w:p>
     <w:p>
       <w:pPr>
-        <w:pStyle w:val="Prrafodelista"/>
+        <w:pStyle w:val="ListParagraph"/>
         <w:numPr>
           <w:ilvl w:val="1"/>
           <w:numId w:val="5"/>
@@ -3264,7 +3290,7 @@
     </w:p>
     <w:p>
       <w:pPr>
-        <w:pStyle w:val="Prrafodelista"/>
+        <w:pStyle w:val="ListParagraph"/>
         <w:numPr>
           <w:ilvl w:val="1"/>
           <w:numId w:val="5"/>
@@ -3326,7 +3352,7 @@
     </w:p>
     <w:p>
       <w:pPr>
-        <w:pStyle w:val="Prrafodelista"/>
+        <w:pStyle w:val="ListParagraph"/>
         <w:numPr>
           <w:ilvl w:val="0"/>
           <w:numId w:val="7"/>
@@ -3356,7 +3382,7 @@
     </w:p>
     <w:p>
       <w:pPr>
-        <w:pStyle w:val="Prrafodelista"/>
+        <w:pStyle w:val="ListParagraph"/>
         <w:numPr>
           <w:ilvl w:val="1"/>
           <w:numId w:val="5"/>
@@ -3393,7 +3419,7 @@
     </w:p>
     <w:p>
       <w:pPr>
-        <w:pStyle w:val="Prrafodelista"/>
+        <w:pStyle w:val="ListParagraph"/>
         <w:numPr>
           <w:ilvl w:val="1"/>
           <w:numId w:val="5"/>
@@ -3440,7 +3466,7 @@
     </w:p>
     <w:p>
       <w:pPr>
-        <w:pStyle w:val="Prrafodelista"/>
+        <w:pStyle w:val="ListParagraph"/>
         <w:numPr>
           <w:ilvl w:val="1"/>
           <w:numId w:val="5"/>
@@ -3461,7 +3487,7 @@
     </w:p>
     <w:p>
       <w:pPr>
-        <w:pStyle w:val="Prrafodelista"/>
+        <w:pStyle w:val="ListParagraph"/>
         <w:numPr>
           <w:ilvl w:val="2"/>
           <w:numId w:val="5"/>
@@ -3482,7 +3508,7 @@
     </w:p>
     <w:p>
       <w:pPr>
-        <w:pStyle w:val="Prrafodelista"/>
+        <w:pStyle w:val="ListParagraph"/>
         <w:numPr>
           <w:ilvl w:val="2"/>
           <w:numId w:val="5"/>
@@ -3503,7 +3529,7 @@
     </w:p>
     <w:p>
       <w:pPr>
-        <w:pStyle w:val="Prrafodelista"/>
+        <w:pStyle w:val="ListParagraph"/>
         <w:numPr>
           <w:ilvl w:val="2"/>
           <w:numId w:val="5"/>
@@ -3524,7 +3550,7 @@
     </w:p>
     <w:p>
       <w:pPr>
-        <w:pStyle w:val="Prrafodelista"/>
+        <w:pStyle w:val="ListParagraph"/>
         <w:numPr>
           <w:ilvl w:val="2"/>
           <w:numId w:val="5"/>
@@ -3547,7 +3573,7 @@
     </w:p>
     <w:p>
       <w:pPr>
-        <w:pStyle w:val="Prrafodelista"/>
+        <w:pStyle w:val="ListParagraph"/>
         <w:numPr>
           <w:ilvl w:val="2"/>
           <w:numId w:val="5"/>
@@ -3570,7 +3596,7 @@
     </w:p>
     <w:p>
       <w:pPr>
-        <w:pStyle w:val="Prrafodelista"/>
+        <w:pStyle w:val="ListParagraph"/>
         <w:numPr>
           <w:ilvl w:val="2"/>
           <w:numId w:val="5"/>
@@ -3593,7 +3619,7 @@
     </w:p>
     <w:p>
       <w:pPr>
-        <w:pStyle w:val="Prrafodelista"/>
+        <w:pStyle w:val="ListParagraph"/>
         <w:numPr>
           <w:ilvl w:val="2"/>
           <w:numId w:val="5"/>
@@ -3614,7 +3640,7 @@
     </w:p>
     <w:p>
       <w:pPr>
-        <w:pStyle w:val="Prrafodelista"/>
+        <w:pStyle w:val="ListParagraph"/>
         <w:numPr>
           <w:ilvl w:val="2"/>
           <w:numId w:val="5"/>
@@ -3637,7 +3663,7 @@
     </w:p>
     <w:p>
       <w:pPr>
-        <w:pStyle w:val="Prrafodelista"/>
+        <w:pStyle w:val="ListParagraph"/>
         <w:numPr>
           <w:ilvl w:val="2"/>
           <w:numId w:val="5"/>
@@ -3660,7 +3686,7 @@
     </w:p>
     <w:p>
       <w:pPr>
-        <w:pStyle w:val="Prrafodelista"/>
+        <w:pStyle w:val="ListParagraph"/>
         <w:numPr>
           <w:ilvl w:val="2"/>
           <w:numId w:val="5"/>
@@ -3681,7 +3707,7 @@
     </w:p>
     <w:p>
       <w:pPr>
-        <w:pStyle w:val="Prrafodelista"/>
+        <w:pStyle w:val="ListParagraph"/>
         <w:numPr>
           <w:ilvl w:val="2"/>
           <w:numId w:val="5"/>
@@ -3727,7 +3753,7 @@
     </w:p>
     <w:p>
       <w:pPr>
-        <w:pStyle w:val="Prrafodelista"/>
+        <w:pStyle w:val="ListParagraph"/>
         <w:numPr>
           <w:ilvl w:val="0"/>
           <w:numId w:val="7"/>
@@ -4050,11 +4076,13 @@
         <w:spacing w:after="160" w:line="259" w:lineRule="auto"/>
         <w:rPr>
           <w:rFonts w:ascii="Calibri" w:eastAsia="Calibri" w:hAnsi="Calibri" w:cs="Calibri"/>
-        </w:rPr>
-      </w:pPr>
-      <w:r>
-        <w:rPr>
-          <w:rFonts w:ascii="Calibri" w:eastAsia="Calibri" w:hAnsi="Calibri" w:cs="Calibri"/>
+          <w:lang w:val="en-US"/>
+        </w:rPr>
+      </w:pPr>
+      <w:r>
+        <w:rPr>
+          <w:rFonts w:ascii="Calibri" w:eastAsia="Calibri" w:hAnsi="Calibri" w:cs="Calibri"/>
+          <w:lang w:val="en-US"/>
         </w:rPr>
         <w:t>CREATE TABLE ORGANISMO (</w:t>
       </w:r>
@@ -4070,6 +4098,7 @@
       <w:r>
         <w:rPr>
           <w:rFonts w:ascii="Calibri" w:eastAsia="Calibri" w:hAnsi="Calibri" w:cs="Calibri"/>
+          <w:lang w:val="en-US"/>
         </w:rPr>
         <w:t xml:space="preserve">    </w:t>
       </w:r>
@@ -4815,7 +4844,21 @@
         <w:rPr>
           <w:rFonts w:ascii="Calibri" w:eastAsia="Calibri" w:hAnsi="Calibri" w:cs="Calibri"/>
         </w:rPr>
-        <w:t>notificaciones_organismos.tipo_impuesto</w:t>
+        <w:t>notificaciones_</w:t>
+      </w:r>
+      <w:proofErr w:type="gramStart"/>
+      <w:r>
+        <w:rPr>
+          <w:rFonts w:ascii="Calibri" w:eastAsia="Calibri" w:hAnsi="Calibri" w:cs="Calibri"/>
+        </w:rPr>
+        <w:t>organismos.tipo</w:t>
+      </w:r>
+      <w:proofErr w:type="gramEnd"/>
+      <w:r>
+        <w:rPr>
+          <w:rFonts w:ascii="Calibri" w:eastAsia="Calibri" w:hAnsi="Calibri" w:cs="Calibri"/>
+        </w:rPr>
+        <w:t>_impuesto</w:t>
       </w:r>
       <w:proofErr w:type="spellEnd"/>
       <w:r>
@@ -7775,6 +7818,219 @@
             </a:graphic>
           </wp:inline>
         </w:drawing>
+      </w:r>
+    </w:p>
+    <w:p>
+      <w:pPr>
+        <w:spacing w:after="160" w:line="259" w:lineRule="auto"/>
+        <w:rPr>
+          <w:rFonts w:ascii="Calibri" w:eastAsia="Calibri" w:hAnsi="Calibri" w:cs="Calibri"/>
+        </w:rPr>
+      </w:pPr>
+    </w:p>
+    <w:p>
+      <w:pPr>
+        <w:spacing w:after="160" w:line="259" w:lineRule="auto"/>
+        <w:rPr>
+          <w:rFonts w:ascii="Calibri" w:eastAsia="Calibri" w:hAnsi="Calibri" w:cs="Calibri"/>
+        </w:rPr>
+      </w:pPr>
+      <w:r>
+        <w:t>Requerimientos Funcionales para el Sistema de Carga y Validación de Archivos</w:t>
+      </w:r>
+      <w:r>
+        <w:br/>
+      </w:r>
+      <w:r>
+        <w:br/>
+        <w:t>1. Autenticación y Acceso</w:t>
+      </w:r>
+      <w:r>
+        <w:br/>
+      </w:r>
+      <w:r>
+        <w:rPr>
+          <w:highlight w:val="yellow"/>
+        </w:rPr>
+        <w:lastRenderedPageBreak/>
+        <w:t>RF1.1: El sistema debe permitir que los usuarios se autentiquen mediante el corroe y contraseña.</w:t>
+      </w:r>
+      <w:r>
+        <w:rPr>
+          <w:highlight w:val="yellow"/>
+        </w:rPr>
+        <w:br/>
+        <w:t>RF1.2: El sistema debe verificar las credenciales del usuario y, en caso de autenticación exitosa, redirigir al panel principal del usuario.</w:t>
+      </w:r>
+      <w:r>
+        <w:br/>
+      </w:r>
+      <w:r>
+        <w:rPr>
+          <w:highlight w:val="yellow"/>
+        </w:rPr>
+        <w:t>2. Carga de Archivos (Excel y PDF)</w:t>
+      </w:r>
+      <w:r>
+        <w:rPr>
+          <w:highlight w:val="yellow"/>
+        </w:rPr>
+        <w:br/>
+        <w:t>RF2.1: El sistema debe permitir que el usuario cargue un archivo Excel que contenga los datos estructurados según el formato establecido.</w:t>
+      </w:r>
+      <w:r>
+        <w:rPr>
+          <w:highlight w:val="yellow"/>
+        </w:rPr>
+        <w:br/>
+        <w:t>RF2.2: El sistema debe permitir que el usuario cargue uno o más archivos PDF relacionados con el archivo Excel.</w:t>
+      </w:r>
+      <w:r>
+        <w:br/>
+      </w:r>
+      <w:r>
+        <w:rPr>
+          <w:highlight w:val="yellow"/>
+        </w:rPr>
+        <w:t>RF2.3: El sistema debe validar que los archivos PDF coincidan en nombre con las filas del archivo Excel para facilitar la validación automática.</w:t>
+      </w:r>
+      <w:r>
+        <w:br/>
+      </w:r>
+      <w:r>
+        <w:rPr>
+          <w:highlight w:val="cyan"/>
+        </w:rPr>
+        <w:t>RF2.4: Si alguno de los datos obligatorios falta en la plantilla Excel, el sistema debe mostrar un mensaje de error y no permitir continuar con la carga.</w:t>
+      </w:r>
+      <w:r>
+        <w:br/>
+      </w:r>
+      <w:r>
+        <w:rPr>
+          <w:highlight w:val="yellow"/>
+        </w:rPr>
+        <w:t>3. Proceso de Validación de Archivos</w:t>
+      </w:r>
+      <w:r>
+        <w:rPr>
+          <w:highlight w:val="yellow"/>
+        </w:rPr>
+        <w:br/>
+        <w:t>RF3.1: El sistema debe procesar los archivos cargados y verificar que cumplan con los requisitos establecidos, como formato, datos obligatorios y coherencia entre Excel y los</w:t>
+      </w:r>
+      <w:r>
+        <w:t xml:space="preserve"> </w:t>
+      </w:r>
+      <w:proofErr w:type="spellStart"/>
+      <w:r>
+        <w:t>PDFs</w:t>
+      </w:r>
+      <w:proofErr w:type="spellEnd"/>
+      <w:r>
+        <w:t>.</w:t>
+      </w:r>
+      <w:r>
+        <w:br/>
+      </w:r>
+      <w:r>
+        <w:rPr>
+          <w:highlight w:val="lightGray"/>
+        </w:rPr>
+        <w:t>RF3.2: El sistema debe permitir que, si el archivo Excel cumple con todos los requisitos, el proceso continúe y se registre el archivo como "Publicado".</w:t>
+      </w:r>
+      <w:r>
+        <w:br/>
+      </w:r>
+      <w:r>
+        <w:rPr>
+          <w:highlight w:val="cyan"/>
+        </w:rPr>
+        <w:t>RF3.3: Si el archivo Excel presenta errores (datos faltantes o inconsistencias), el sistema debe marcar el estado como "Fallido" y permitir al usuario descargar un informe con los errores encontrados.</w:t>
+      </w:r>
+      <w:r>
+        <w:br/>
+      </w:r>
+      <w:r>
+        <w:rPr>
+          <w:highlight w:val="darkGray"/>
+        </w:rPr>
+        <w:t>4. Área de Proceso</w:t>
+      </w:r>
+      <w:r>
+        <w:rPr>
+          <w:highlight w:val="darkGray"/>
+        </w:rPr>
+        <w:br/>
+        <w:t>RF4.1: El sistema debe mostrar en tiempo real el estado de cada archivo procesado, incluyendo los archivos exitosos y los que generaron errores.</w:t>
+      </w:r>
+      <w:r>
+        <w:br/>
+      </w:r>
+      <w:r>
+        <w:rPr>
+          <w:highlight w:val="darkGray"/>
+        </w:rPr>
+        <w:t>RF4.2: El sistema debe permitir visualizar detalles como el nombre del archivo, la fecha de carga y el estado de procesamiento.</w:t>
+      </w:r>
+      <w:r>
+        <w:br/>
+      </w:r>
+      <w:r>
+        <w:rPr>
+          <w:highlight w:val="darkGray"/>
+        </w:rPr>
+        <w:t>RF4.3: En caso de que un archivo tenga errores, el sistema debe habilitar la opción de descargar un informe con los errores para que el usuario pueda corregirlos.</w:t>
+      </w:r>
+      <w:r>
+        <w:br/>
+      </w:r>
+      <w:r>
+        <w:rPr>
+          <w:highlight w:val="darkGray"/>
+        </w:rPr>
+        <w:t>5. Auditoría</w:t>
+      </w:r>
+      <w:r>
+        <w:rPr>
+          <w:highlight w:val="darkGray"/>
+        </w:rPr>
+        <w:br/>
+        <w:t>RF5.1: El sistema debe registrar todas las acciones realizadas sobre los archivos en una tabla de auditoría. Esto incluye la carga, validación, eliminación o cualquier evento relacionado con el archivo.</w:t>
+      </w:r>
+      <w:r>
+        <w:br/>
+      </w:r>
+      <w:r>
+        <w:rPr>
+          <w:highlight w:val="darkGray"/>
+        </w:rPr>
+        <w:t>RF5.2: A pesar de que un archivo sea eliminado del proceso, el sistema debe conservar un registro de dicho archivo en la tabla de auditoría para garantizar la trazabilidad de todas las acciones.</w:t>
+      </w:r>
+      <w:r>
+        <w:br/>
+      </w:r>
+      <w:r>
+        <w:rPr>
+          <w:highlight w:val="darkGray"/>
+        </w:rPr>
+        <w:t>6. Interfaz de Procesado</w:t>
+      </w:r>
+      <w:r>
+        <w:rPr>
+          <w:highlight w:val="darkGray"/>
+        </w:rPr>
+        <w:br/>
+        <w:t>RF6.1: El sistema debe ofrecer una interfaz donde el usuario pueda ver el historial de los procesos realizados, tanto los exitosos como los fallidos.</w:t>
+      </w:r>
+      <w:r>
+        <w:br/>
+      </w:r>
+      <w:r>
+        <w:rPr>
+          <w:highlight w:val="darkGray"/>
+        </w:rPr>
+        <w:t>RF6.2: Cada entrada debe incluir el nombre del archivo, fecha de carga, estado del proceso (publicado o fallido), y un enlace para descargar el detalle de los errores en caso de fallos.</w:t>
       </w:r>
     </w:p>
     <w:sectPr>
@@ -9072,7 +9328,7 @@
   <w:style w:type="paragraph" w:default="1" w:styleId="Normal">
     <w:name w:val="Normal"/>
   </w:style>
-  <w:style w:type="paragraph" w:styleId="Ttulo1">
+  <w:style w:type="paragraph" w:styleId="Heading1">
     <w:name w:val="heading 1"/>
     <w:basedOn w:val="Normal"/>
     <w:next w:val="Normal"/>
@@ -9087,7 +9343,7 @@
       <w:szCs w:val="40"/>
     </w:rPr>
   </w:style>
-  <w:style w:type="paragraph" w:styleId="Ttulo2">
+  <w:style w:type="paragraph" w:styleId="Heading2">
     <w:name w:val="heading 2"/>
     <w:basedOn w:val="Normal"/>
     <w:next w:val="Normal"/>
@@ -9102,7 +9358,7 @@
       <w:szCs w:val="32"/>
     </w:rPr>
   </w:style>
-  <w:style w:type="paragraph" w:styleId="Ttulo3">
+  <w:style w:type="paragraph" w:styleId="Heading3">
     <w:name w:val="heading 3"/>
     <w:basedOn w:val="Normal"/>
     <w:next w:val="Normal"/>
@@ -9118,7 +9374,7 @@
       <w:szCs w:val="28"/>
     </w:rPr>
   </w:style>
-  <w:style w:type="paragraph" w:styleId="Ttulo4">
+  <w:style w:type="paragraph" w:styleId="Heading4">
     <w:name w:val="heading 4"/>
     <w:basedOn w:val="Normal"/>
     <w:next w:val="Normal"/>
@@ -9134,7 +9390,7 @@
       <w:szCs w:val="24"/>
     </w:rPr>
   </w:style>
-  <w:style w:type="paragraph" w:styleId="Ttulo5">
+  <w:style w:type="paragraph" w:styleId="Heading5">
     <w:name w:val="heading 5"/>
     <w:basedOn w:val="Normal"/>
     <w:next w:val="Normal"/>
@@ -9148,7 +9404,7 @@
       <w:color w:val="666666"/>
     </w:rPr>
   </w:style>
-  <w:style w:type="paragraph" w:styleId="Ttulo6">
+  <w:style w:type="paragraph" w:styleId="Heading6">
     <w:name w:val="heading 6"/>
     <w:basedOn w:val="Normal"/>
     <w:next w:val="Normal"/>
@@ -9163,13 +9419,13 @@
       <w:color w:val="666666"/>
     </w:rPr>
   </w:style>
-  <w:style w:type="character" w:default="1" w:styleId="Fuentedeprrafopredeter">
+  <w:style w:type="character" w:default="1" w:styleId="DefaultParagraphFont">
     <w:name w:val="Default Paragraph Font"/>
     <w:uiPriority w:val="1"/>
     <w:semiHidden/>
     <w:unhideWhenUsed/>
   </w:style>
-  <w:style w:type="table" w:default="1" w:styleId="Tablanormal">
+  <w:style w:type="table" w:default="1" w:styleId="TableNormal">
     <w:name w:val="Normal Table"/>
     <w:uiPriority w:val="99"/>
     <w:semiHidden/>
@@ -9184,7 +9440,7 @@
       </w:tblCellMar>
     </w:tblPr>
   </w:style>
-  <w:style w:type="numbering" w:default="1" w:styleId="Sinlista">
+  <w:style w:type="numbering" w:default="1" w:styleId="NoList">
     <w:name w:val="No List"/>
     <w:uiPriority w:val="99"/>
     <w:semiHidden/>
@@ -9201,7 +9457,7 @@
       </w:tblCellMar>
     </w:tblPr>
   </w:style>
-  <w:style w:type="paragraph" w:styleId="Ttulo">
+  <w:style w:type="paragraph" w:styleId="Title">
     <w:name w:val="Title"/>
     <w:basedOn w:val="Normal"/>
     <w:next w:val="Normal"/>
@@ -9215,7 +9471,7 @@
       <w:szCs w:val="52"/>
     </w:rPr>
   </w:style>
-  <w:style w:type="paragraph" w:styleId="Subttulo">
+  <w:style w:type="paragraph" w:styleId="Subtitle">
     <w:name w:val="Subtitle"/>
     <w:basedOn w:val="Normal"/>
     <w:next w:val="Normal"/>
@@ -9256,7 +9512,7 @@
       </w:tblCellMar>
     </w:tblPr>
   </w:style>
-  <w:style w:type="paragraph" w:styleId="Prrafodelista">
+  <w:style w:type="paragraph" w:styleId="ListParagraph">
     <w:name w:val="List Paragraph"/>
     <w:basedOn w:val="Normal"/>
     <w:uiPriority w:val="34"/>
@@ -9267,9 +9523,9 @@
       <w:contextualSpacing/>
     </w:pPr>
   </w:style>
-  <w:style w:type="table" w:styleId="Tablaconcuadrcula">
+  <w:style w:type="table" w:styleId="TableGrid">
     <w:name w:val="Table Grid"/>
-    <w:basedOn w:val="Tablanormal"/>
+    <w:basedOn w:val="TableNormal"/>
     <w:uiPriority w:val="39"/>
     <w:rsid w:val="0079409F"/>
     <w:pPr>

</xml_diff>